<commit_message>
källor och fix med rader i responsdoc
</commit_message>
<xml_diff>
--- a/fas2_review/Thesis_Imner_2018_review1_22Nov.docx
+++ b/fas2_review/Thesis_Imner_2018_review1_22Nov.docx
@@ -3009,7 +3009,7 @@
         <w:fldChar w:fldCharType="begin"/>
       </w:r>
       <w:r>
-        <w:instrText xml:space="preserve"> ADDIN ZOTERO_ITEM CSL_CITATION {"citationID":"7qQSqxPJ","properties":{"formattedCitation":"\\uldash{(de Jong, Verstegen, Tan, &amp; O\\uc0\\u8217{}Connor, 2013; Khalil &amp; Elkhider, 2016; Moraros, Islam, Yu, Banow, &amp; Schindelka, 2015)}","plainCitation":"(de Jong, Verstegen, Tan, &amp; O’Connor, 2013; Khalil &amp; Elkhider, 2016; Moraros, Islam, Yu, Banow, &amp; Schindelka, 2015)","noteIndex":0},"citationItems":[{"id":102,"uris":["http://zotero.org/users/local/QsygNxKM/items/GTZH7WZH"],"uri":["http://zotero.org/users/local/QsygNxKM/items/GTZH7WZH"],"itemData":{"id":102,"type":"article-journal","title":"A comparison of classroom and online asynchronous problem-based learning for students undertaking statistics training as part of a Public Health Masters degree","container-title":"Advances in Health Sciences Education: Theory and Practice","page":"245-264","volume":"18","issue":"2","source":"PubMed","abstract":"This case-study compared traditional, face-to-face classroom-based teaching with asynchronous online learning and teaching methods in two sets of students undertaking a problem-based learning module in the multilevel and exploratory factor analysis of longitudinal data as part of a Masters degree in Public Health at Maastricht University. Students were allocated to one of the two study variants on the basis of their enrolment status as full-time or part-time students. Full-time students (n = 11) followed the classroom-based variant and part-time students (n = 12) followed the online asynchronous variant which included video recorded lectures and a series of asynchronous online group or individual SPSS activities with synchronous tutor feedback. A validated student motivation questionnaire was administered to both groups of students at the start of the study and a second questionnaire was administered at the end of the module. This elicited data about student satisfaction with the module content, teaching and learning methods, and tutor feedback. The module coordinator and problem-based learning tutor were also interviewed about their experience of delivering the experimental online variant and asked to evaluate its success in relation to student attainment of the module's learning outcomes. Student examination results were also compared between the two groups. Asynchronous online teaching and learning methods proved to be an acceptable alternative to classroom-based teaching for both students and staff. Educational outcomes were similar for both groups, but importantly, there was no evidence that the asynchronous online delivery of module content disadvantaged part-time students in comparison to their full-time counterparts.","DOI":"10.1007/s10459-012-9368-x","ISSN":"1573-1677","note":"PMID: 22477027\nPMCID: PMC3622737","journalAbbreviation":"Adv Health Sci Educ Theory Pract","language":"eng","author":[{"family":"Jong","given":"N.","non-dropping-particle":"de"},{"family":"Verstegen","given":"D. M. L."},{"family":"Tan","given":"F. E. S."},{"family":"O'Connor","given":"S. J."}],"issued":{"date-parts":[["2013",5]]}}},{"id":105,"uris":["http://zotero.org/users/local/QsygNxKM/items/ZNKI8357"],"uri":["http://zotero.org/users/local/QsygNxKM/items/ZNKI8357"],"itemData":{"id":105,"type":"article-journal","title":"Applying learning theories and instructional design models for effective instruction | Advances in Physiology Education","URL":"https://www.physiology.org/doi/full/10.1152/advan.00138.2015?fbclid=IwAR2VUc3Gv25kiYfwDlXq6b567ZN4VFci6CP6cE5Y5EQw2yzmy5U5T-zGffU&amp;","author":[{"family":"Khalil","given":"Mohammed K."},{"family":"Elkhider","given":"Ihsan A."}],"issued":{"date-parts":[["2016",1,25]]},"accessed":{"date-parts":[["2018",11,22]]}}},{"id":99,"uris":["http://zotero.org/users/local/QsygNxKM/items/XJV8RAJ8"],"uri":["http://zotero.org/users/local/QsygNxKM/items/XJV8RAJ8"],"itemData":{"id":99,"type":"article-journal","title":"Flipping for success: evaluating the effectiveness of a novel teaching approach in a graduate level setting","container-title":"BMC Medical Education","volume":"15","source":"PubMed Central","abstract":"Background\nFlipped Classroom is a model that’s quickly gaining recognition as a novel teaching approach among health science curricula. The purpose of this study was four-fold and aimed to compare Flipped Classroom effectiveness ratings with: 1) student socio-demographic characteristics, 2) student final grades, 3) student overall course satisfaction, and 4) course pre-Flipped Classroom effectiveness ratings.\n\nMethods\nThe participants in the study consisted of 67 Masters-level graduate students in an introductory epidemiology class. Data was collected from students who completed surveys during three time points (beginning, middle and end) in each term. The Flipped Classroom was employed for the academic year 2012–2013 (two terms) using both pre-class activities and in-class activities.\n\nResults\nAmong the 67 Masters-level graduate students, 80% found the Flipped Classroom model to be either somewhat effective or very effective (M = 4.1/5.0). International students rated the Flipped Classroom to be significantly more effective when compared to North American students (X2 = 11.35, p &lt; 0.05). Students’ perceived effectiveness of the Flipped Classroom had no significant association to their academic performance in the course as measured by their final grades (rs = 0.70). However, students who found the Flipped Classroom to be effective were also more likely to be satisfied with their course experience. Additionally, it was found that the SEEQ variable scores for students enrolled in the Flipped Classroom were significantly higher than the ones for students enrolled prior to the implementation of the Flipped Classroom (p = 0.003).\n\nConclusions\nOverall, the format of the Flipped Classroom provided more opportunities for students to engage in critical thinking, independently facilitate their own learning, and more effectively interact with and learn from their peers. Additionally, the instructor was given more flexibility to cover a wider range and depth of material, provide in-class applied learning opportunities based on problem-solving activities and offer timely feedback/guidance to students. Yet in our study, this teaching style had its fair share of challenges, which were largely dependent on the use and management of technology. Despite these challenges, the Flipped Classroom proved to be a novel and effective teaching approach at the graduate level setting.","URL":"https://www.ncbi.nlm.nih.gov/pmc/articles/PMC4363198/","DOI":"10.1186/s12909-015-0317-2","ISSN":"1472-6920","note":"PMID: 25884508\nPMCID: PMC4363198","shortTitle":"Flipping for success","journalAbbreviation":"BMC Med Educ","author":[{"family":"Moraros","given":"John"},{"family":"Islam","given":"Adiba"},{"family":"Yu","given":"Stan"},{"family":"Banow","given":"Ryan"},{"family":"Schindelka","given":"Barbara"}],"issued":{"date-parts":[["2015",2,28]]},"accessed":{"date-parts":[["2018",11,22]]}}}],"schema":"https://github.com/citation-style-language/schema/raw/master/csl-citation.json"} </w:instrText>
+        <w:instrText xml:space="preserve"> ADDIN ZOTERO_ITEM CSL_CITATION {"citationID":"7qQSqxPJ","properties":{"formattedCitation":"\\uldash{(de Jong, Verstegen, Tan, &amp; O\\uc0\\u8217{}Connor, 2013; Khalil &amp; Elkhider, 2016; Moraros, Islam, Yu, Banow, &amp; Schindelka, 2015)}","plainCitation":"(de Jong, Verstegen, Tan, &amp; O’Connor, 2013; Khalil &amp; Elkhider, 2016; Moraros, Islam, Yu, Banow, &amp; Schindelka, 2015)","dontUpdate":true,"noteIndex":0},"citationItems":[{"id":102,"uris":["http://zotero.org/users/local/QsygNxKM/items/GTZH7WZH"],"uri":["http://zotero.org/users/local/QsygNxKM/items/GTZH7WZH"],"itemData":{"id":102,"type":"article-journal","title":"A comparison of classroom and online asynchronous problem-based learning for students undertaking statistics training as part of a Public Health Masters degree","container-title":"Advances in Health Sciences Education: Theory and Practice","page":"245-264","volume":"18","issue":"2","source":"PubMed","abstract":"This case-study compared traditional, face-to-face classroom-based teaching with asynchronous online learning and teaching methods in two sets of students undertaking a problem-based learning module in the multilevel and exploratory factor analysis of longitudinal data as part of a Masters degree in Public Health at Maastricht University. Students were allocated to one of the two study variants on the basis of their enrolment status as full-time or part-time students. Full-time students (n = 11) followed the classroom-based variant and part-time students (n = 12) followed the online asynchronous variant which included video recorded lectures and a series of asynchronous online group or individual SPSS activities with synchronous tutor feedback. A validated student motivation questionnaire was administered to both groups of students at the start of the study and a second questionnaire was administered at the end of the module. This elicited data about student satisfaction with the module content, teaching and learning methods, and tutor feedback. The module coordinator and problem-based learning tutor were also interviewed about their experience of delivering the experimental online variant and asked to evaluate its success in relation to student attainment of the module's learning outcomes. Student examination results were also compared between the two groups. Asynchronous online teaching and learning methods proved to be an acceptable alternative to classroom-based teaching for both students and staff. Educational outcomes were similar for both groups, but importantly, there was no evidence that the asynchronous online delivery of module content disadvantaged part-time students in comparison to their full-time counterparts.","DOI":"10.1007/s10459-012-9368-x","ISSN":"1573-1677","note":"PMID: 22477027\nPMCID: PMC3622737","journalAbbreviation":"Adv Health Sci Educ Theory Pract","language":"eng","author":[{"family":"Jong","given":"N.","non-dropping-particle":"de"},{"family":"Verstegen","given":"D. M. L."},{"family":"Tan","given":"F. E. S."},{"family":"O'Connor","given":"S. J."}],"issued":{"date-parts":[["2013",5]]}}},{"id":105,"uris":["http://zotero.org/users/local/QsygNxKM/items/ZNKI8357"],"uri":["http://zotero.org/users/local/QsygNxKM/items/ZNKI8357"],"itemData":{"id":105,"type":"article-journal","title":"Applying learning theories and instructional design models for effective instruction | Advances in Physiology Education","URL":"https://www.physiology.org/doi/full/10.1152/advan.00138.2015?fbclid=IwAR2VUc3Gv25kiYfwDlXq6b567ZN4VFci6CP6cE5Y5EQw2yzmy5U5T-zGffU&amp;","author":[{"family":"Khalil","given":"Mohammed K."},{"family":"Elkhider","given":"Ihsan A."}],"issued":{"date-parts":[["2016",1,25]]},"accessed":{"date-parts":[["2018",11,22]]}}},{"id":99,"uris":["http://zotero.org/users/local/QsygNxKM/items/XJV8RAJ8"],"uri":["http://zotero.org/users/local/QsygNxKM/items/XJV8RAJ8"],"itemData":{"id":99,"type":"article-journal","title":"Flipping for success: evaluating the effectiveness of a novel teaching approach in a graduate level setting","container-title":"BMC Medical Education","volume":"15","source":"PubMed Central","abstract":"Background\nFlipped Classroom is a model that’s quickly gaining recognition as a novel teaching approach among health science curricula. The purpose of this study was four-fold and aimed to compare Flipped Classroom effectiveness ratings with: 1) student socio-demographic characteristics, 2) student final grades, 3) student overall course satisfaction, and 4) course pre-Flipped Classroom effectiveness ratings.\n\nMethods\nThe participants in the study consisted of 67 Masters-level graduate students in an introductory epidemiology class. Data was collected from students who completed surveys during three time points (beginning, middle and end) in each term. The Flipped Classroom was employed for the academic year 2012–2013 (two terms) using both pre-class activities and in-class activities.\n\nResults\nAmong the 67 Masters-level graduate students, 80% found the Flipped Classroom model to be either somewhat effective or very effective (M = 4.1/5.0). International students rated the Flipped Classroom to be significantly more effective when compared to North American students (X2 = 11.35, p &lt; 0.05). Students’ perceived effectiveness of the Flipped Classroom had no significant association to their academic performance in the course as measured by their final grades (rs = 0.70). However, students who found the Flipped Classroom to be effective were also more likely to be satisfied with their course experience. Additionally, it was found that the SEEQ variable scores for students enrolled in the Flipped Classroom were significantly higher than the ones for students enrolled prior to the implementation of the Flipped Classroom (p = 0.003).\n\nConclusions\nOverall, the format of the Flipped Classroom provided more opportunities for students to engage in critical thinking, independently facilitate their own learning, and more effectively interact with and learn from their peers. Additionally, the instructor was given more flexibility to cover a wider range and depth of material, provide in-class applied learning opportunities based on problem-solving activities and offer timely feedback/guidance to students. Yet in our study, this teaching style had its fair share of challenges, which were largely dependent on the use and management of technology. Despite these challenges, the Flipped Classroom proved to be a novel and effective teaching approach at the graduate level setting.","URL":"https://www.ncbi.nlm.nih.gov/pmc/articles/PMC4363198/","DOI":"10.1186/s12909-015-0317-2","ISSN":"1472-6920","note":"PMID: 25884508\nPMCID: PMC4363198","shortTitle":"Flipping for success","journalAbbreviation":"BMC Med Educ","author":[{"family":"Moraros","given":"John"},{"family":"Islam","given":"Adiba"},{"family":"Yu","given":"Stan"},{"family":"Banow","given":"Ryan"},{"family":"Schindelka","given":"Barbara"}],"issued":{"date-parts":[["2015",2,28]]},"accessed":{"date-parts":[["2018",11,22]]}}}],"schema":"https://github.com/citation-style-language/schema/raw/master/csl-citation.json"} </w:instrText>
       </w:r>
       <w:r>
         <w:fldChar w:fldCharType="separate"/>
@@ -3024,23 +3024,7 @@
         <w:t xml:space="preserve">, </w:t>
       </w:r>
       <w:r>
-        <w:t xml:space="preserve">2013; Khalil &amp; </w:t>
-      </w:r>
-      <w:proofErr w:type="spellStart"/>
-      <w:r>
-        <w:t>Elkhider</w:t>
-      </w:r>
-      <w:proofErr w:type="spellEnd"/>
-      <w:r>
-        <w:t xml:space="preserve">, 2016; </w:t>
-      </w:r>
-      <w:proofErr w:type="spellStart"/>
-      <w:r>
-        <w:t>Moraros</w:t>
-      </w:r>
-      <w:proofErr w:type="spellEnd"/>
-      <w:r>
-        <w:t xml:space="preserve">, </w:t>
+        <w:t xml:space="preserve">2013; Khalil &amp; Elkhider, 2016; Moraros, </w:t>
       </w:r>
       <w:r>
         <w:t>et.al.</w:t>
@@ -3070,264 +3054,262 @@
         <w:t xml:space="preserve">använder </w:t>
       </w:r>
       <w:r>
-        <w:t>en viss l</w:t>
+        <w:t>en viss lärometod</w:t>
+      </w:r>
+      <w:r>
+        <w:t xml:space="preserve"> </w:t>
+      </w:r>
+      <w:r>
+        <w:t>och därefter sker ett</w:t>
+      </w:r>
+      <w:r>
+        <w:t xml:space="preserve"> jämförande </w:t>
+      </w:r>
+      <w:r>
+        <w:t xml:space="preserve">av </w:t>
+      </w:r>
+      <w:r>
+        <w:t xml:space="preserve">inlärningen hos </w:t>
+      </w:r>
+      <w:r>
+        <w:t>studen</w:t>
+      </w:r>
+      <w:r>
+        <w:t>ter</w:t>
+      </w:r>
+      <w:r>
+        <w:t xml:space="preserve"> som exponeras för lärometoden</w:t>
+      </w:r>
+      <w:r>
+        <w:t xml:space="preserve"> mot en kontrollgrupp. </w:t>
+      </w:r>
+      <w:r>
+        <w:t>E</w:t>
+      </w:r>
+      <w:r>
+        <w:t>tt exempel</w:t>
+      </w:r>
+      <w:r>
+        <w:t xml:space="preserve"> på en lärometod som har visat sig </w:t>
+      </w:r>
+      <w:r>
+        <w:t xml:space="preserve">förbättra minnesåterkallelsen </w:t>
+      </w:r>
+      <w:r>
+        <w:t xml:space="preserve">för studenterna </w:t>
+      </w:r>
+      <w:r>
+        <w:t xml:space="preserve">senare i praktiken </w:t>
+      </w:r>
+      <w:r>
+        <w:t>är scenario</w:t>
+      </w:r>
+      <w:r>
+        <w:t>baserad e-lärande</w:t>
+      </w:r>
+      <w:r>
+        <w:t xml:space="preserve">, vilket </w:t>
+      </w:r>
+      <w:r>
+        <w:t xml:space="preserve">sätter </w:t>
+      </w:r>
+      <w:r>
+        <w:t>in studenten</w:t>
+      </w:r>
+      <w:r>
+        <w:t xml:space="preserve"> i olika situationer eller händelser för att göra lärandet </w:t>
+      </w:r>
+      <w:r>
+        <w:t xml:space="preserve">mer </w:t>
+      </w:r>
+      <w:r>
+        <w:t>realistisk</w:t>
+      </w:r>
+      <w:r>
+        <w:t xml:space="preserve">t </w:t>
+      </w:r>
+      <w:r>
+        <w:fldChar w:fldCharType="begin"/>
+      </w:r>
+      <w:r>
+        <w:instrText xml:space="preserve"> ADDIN ZOTERO_ITEM CSL_CITATION {"citationID":"29FQFgon","properties":{"formattedCitation":"(Clark &amp; Mayer, 2012)","plainCitation":"(Clark &amp; Mayer, 2012)","noteIndex":0},"citationItems":[{"id":78,"uris":["http://zotero.org/users/local/QsygNxKM/items/UVRRSJ4U"],"uri":["http://zotero.org/users/local/QsygNxKM/items/UVRRSJ4U"],"itemData":{"id":78,"type":"book","title":"Scenario-based e-Learning: Evidence-Based Guidelines for Online Workforce Learning","publisher":"John Wiley &amp; Sons","number-of-pages":"285","source":"Google Books","abstract":"Scenario-Based e-Learning Scenario-Based e-Learning offers a new instructional design approach that can accelerate expertise, build critical thinking skills, and promote transfer of learning. This book focuses on the what, when, and how of scenario-based e-learning for workforce learning. Throughout the book, Clark defines and demystifies scenario-based e-learning by offering a practical design model illustrated with examples from veterinary science, automotive troubleshooting, sales and loan analysis among other industries. Filled with helpful guidelines and a wealth of illustrative screen shots, this book offers you the information needed to:  Identify the benefits of a SBeL design for learners and learning outcomes Determine when SBeL might be appropriate for your needs Identify specific outcomes of SBeL relevant to common organizational goals Classify specific instructional goals into one or more learning domains Apply a design model to present content in a task-centered context Evaluate outcomes from SBeL lessons Identify tacit expert knowledge using cognitive task analysis techniques Make a business case for SBeL in your organization  Praise for Scenario-Based e-Learning \"Clark has done it again—with her uncanny ability to make complex ideas accessible to practitioners, the guidelines in this book provide an important resource for you to build your own online, problem-centered instructional strategies.\" —M. David Merrill, professor emeritus at Utah State University; author, First Principles of Instruction \"Clark's wonderful book provides a solid explanation of the how, what, and why of scenario-based e-learning. The tools, techniques, and resources in this book provide a roadmap for creating engaging, informative scenarios that lead to tangible, measurable learning outcomes. If you want to design more engaging e-learning, you need to read this book.\" —Karl M. Kapp, Professor of Instructional Technology, Bloomsburg University; author, The Gamification of Learning and Instruction","ISBN":"978-1-118-41645-7","note":"Google-Books-ID: oFm1jmhbgAIC","shortTitle":"Scenario-based e-Learning","language":"en","author":[{"family":"Clark","given":"Ruth C."},{"family":"Mayer","given":"Richard E."}],"issued":{"date-parts":[["2012",12,5]]}}}],"schema":"https://github.com/citation-style-language/schema/raw/master/csl-citation.json"} </w:instrText>
+      </w:r>
+      <w:r>
+        <w:fldChar w:fldCharType="separate"/>
+      </w:r>
+      <w:r>
+        <w:rPr>
+          <w:noProof/>
+        </w:rPr>
+        <w:t>(Clark &amp; Mayer, 2012)</w:t>
+      </w:r>
+      <w:r>
+        <w:fldChar w:fldCharType="end"/>
+      </w:r>
+      <w:r>
+        <w:t xml:space="preserve">. </w:t>
+      </w:r>
+      <w:r>
+        <w:t xml:space="preserve">Ett annat exempel är hur spel har börjat användas som </w:t>
+      </w:r>
+      <w:r>
+        <w:t xml:space="preserve">en del av </w:t>
+      </w:r>
+      <w:r>
+        <w:t xml:space="preserve">e-lärande och </w:t>
+      </w:r>
+      <w:r>
+        <w:t xml:space="preserve">lyckats motivera studenten </w:t>
+      </w:r>
+      <w:r>
+        <w:t>att fortsätta lära sig</w:t>
+      </w:r>
+      <w:r>
+        <w:t>,</w:t>
+      </w:r>
+      <w:r>
+        <w:t xml:space="preserve"> </w:t>
+      </w:r>
+      <w:r>
+        <w:t>genom att</w:t>
+      </w:r>
+      <w:r>
+        <w:t xml:space="preserve"> skapa</w:t>
+      </w:r>
+      <w:r>
+        <w:t xml:space="preserve"> en gemensam samm</w:t>
+      </w:r>
+      <w:r>
+        <w:t xml:space="preserve">anhållning inom organisationen </w:t>
+      </w:r>
+      <w:r>
+        <w:fldChar w:fldCharType="begin"/>
+      </w:r>
+      <w:r>
+        <w:instrText xml:space="preserve"> ADDIN ZOTERO_ITEM CSL_CITATION {"citationID":"pRSXXApH","properties":{"formattedCitation":"(Clark &amp; Mayer, 2012)","plainCitation":"(Clark &amp; Mayer, 2012)","noteIndex":0},"citationItems":[{"id":78,"uris":["http://zotero.org/users/local/QsygNxKM/items/UVRRSJ4U"],"uri":["http://zotero.org/users/local/QsygNxKM/items/UVRRSJ4U"],"itemData":{"id":78,"type":"book","title":"Scenario-based e-Learning: Evidence-Based Guidelines for Online Workforce Learning","publisher":"John Wiley &amp; Sons","number-of-pages":"285","source":"Google Books","abstract":"Scenario-Based e-Learning Scenario-Based e-Learning offers a new instructional design approach that can accelerate expertise, build critical thinking skills, and promote transfer of learning. This book focuses on the what, when, and how of scenario-based e-learning for workforce learning. Throughout the book, Clark defines and demystifies scenario-based e-learning by offering a practical design model illustrated with examples from veterinary science, automotive troubleshooting, sales and loan analysis among other industries. Filled with helpful guidelines and a wealth of illustrative screen shots, this book offers you the information needed to:  Identify the benefits of a SBeL design for learners and learning outcomes Determine when SBeL might be appropriate for your needs Identify specific outcomes of SBeL relevant to common organizational goals Classify specific instructional goals into one or more learning domains Apply a design model to present content in a task-centered context Evaluate outcomes from SBeL lessons Identify tacit expert knowledge using cognitive task analysis techniques Make a business case for SBeL in your organization  Praise for Scenario-Based e-Learning \"Clark has done it again—with her uncanny ability to make complex ideas accessible to practitioners, the guidelines in this book provide an important resource for you to build your own online, problem-centered instructional strategies.\" —M. David Merrill, professor emeritus at Utah State University; author, First Principles of Instruction \"Clark's wonderful book provides a solid explanation of the how, what, and why of scenario-based e-learning. The tools, techniques, and resources in this book provide a roadmap for creating engaging, informative scenarios that lead to tangible, measurable learning outcomes. If you want to design more engaging e-learning, you need to read this book.\" —Karl M. Kapp, Professor of Instructional Technology, Bloomsburg University; author, The Gamification of Learning and Instruction","ISBN":"978-1-118-41645-7","note":"Google-Books-ID: oFm1jmhbgAIC","shortTitle":"Scenario-based e-Learning","language":"en","author":[{"family":"Clark","given":"Ruth C."},{"family":"Mayer","given":"Richard E."}],"issued":{"date-parts":[["2012",12,5]]}}}],"schema":"https://github.com/citation-style-language/schema/raw/master/csl-citation.json"} </w:instrText>
+      </w:r>
+      <w:r>
+        <w:fldChar w:fldCharType="separate"/>
+      </w:r>
+      <w:r>
+        <w:rPr>
+          <w:noProof/>
+        </w:rPr>
+        <w:t>(Clark &amp; Mayer, 2012)</w:t>
+      </w:r>
+      <w:r>
+        <w:fldChar w:fldCharType="end"/>
+      </w:r>
+      <w:r>
+        <w:t>.</w:t>
+      </w:r>
+      <w:r>
+        <w:t xml:space="preserve"> </w:t>
+      </w:r>
+      <w:r>
+        <w:t xml:space="preserve">Det finns </w:t>
+      </w:r>
+      <w:r>
+        <w:t xml:space="preserve">ett flertal </w:t>
+      </w:r>
+      <w:r>
+        <w:t xml:space="preserve">pedagogiska modeller som används inom e-lärandet och hjälper ELF att utnyttja sina kunskaper och redskap </w:t>
+      </w:r>
+      <w:r>
+        <w:t>i syfte</w:t>
+      </w:r>
+      <w:r>
+        <w:t xml:space="preserve"> att främja </w:t>
+      </w:r>
+      <w:r>
+        <w:t xml:space="preserve">ett </w:t>
+      </w:r>
+      <w:r>
+        <w:t>meningsfull</w:t>
+      </w:r>
+      <w:r>
+        <w:t>t</w:t>
+      </w:r>
+      <w:r>
+        <w:t xml:space="preserve"> kunskapsförvärv </w:t>
+      </w:r>
+      <w:r>
+        <w:fldChar w:fldCharType="begin"/>
+      </w:r>
+      <w:r>
+        <w:instrText xml:space="preserve"> ADDIN ZOTERO_ITEM CSL_CITATION {"citationID":"NJQheQ4c","properties":{"formattedCitation":"(Dabbagh, 2005)","plainCitation":"(Dabbagh, 2005)","noteIndex":0},"citationItems":[{"id":14,"uris":["http://zotero.org/users/local/QsygNxKM/items/CL7QAYP8"],"uri":["http://zotero.org/users/local/QsygNxKM/items/CL7QAYP8"],"itemData":{"id":14,"type":"paper-conference","title":"Pedagogical models for E-Learning: A theory-based design framework","container-title":"In International Journal of Technology in Teaching and Learning","page":"25–44","source":"CiteSeer","abstract":"This paper presents a theory-based design framework for E-Learning that emphasizes the transformative interaction between pedagogical models, instructional strategies, and learning technologies. I argue that situated or distributed cognition is an appropriate foundational knowledge perspective from which to derive pedagogical models and constructs for E-Learning and offers a theory-into-practice framework that characterizes the instructional implications of situated cognition and guides the design of E-Learning. Specific examples of how to apply this framework in E-Learning contexts are provided.","shortTitle":"Pedagogical models for E-Learning","author":[{"family":"Dabbagh","given":"Nada"}],"issued":{"date-parts":[["2005"]]}}}],"schema":"https://github.com/citation-style-language/schema/raw/master/csl-citation.json"} </w:instrText>
+      </w:r>
+      <w:r>
+        <w:fldChar w:fldCharType="separate"/>
+      </w:r>
+      <w:r>
+        <w:rPr>
+          <w:noProof/>
+        </w:rPr>
+        <w:t>(Dabbagh, 2005)</w:t>
+      </w:r>
+      <w:r>
+        <w:fldChar w:fldCharType="end"/>
+      </w:r>
+      <w:r>
+        <w:t xml:space="preserve">. </w:t>
+      </w:r>
+      <w:r>
+        <w:t xml:space="preserve">I ELF </w:t>
+      </w:r>
+      <w:r>
+        <w:t>är</w:t>
+      </w:r>
+      <w:r>
+        <w:t xml:space="preserve"> p</w:t>
+      </w:r>
+      <w:r>
+        <w:t xml:space="preserve">edagogiska modeller användbara </w:t>
+      </w:r>
+      <w:r>
+        <w:t>eftersom de</w:t>
+      </w:r>
+      <w:r>
+        <w:t xml:space="preserve"> </w:t>
+      </w:r>
+      <w:r>
+        <w:t xml:space="preserve">både </w:t>
+      </w:r>
+      <w:r>
+        <w:t>strukturera</w:t>
+      </w:r>
+      <w:r>
+        <w:t>r</w:t>
+      </w:r>
+      <w:r>
+        <w:t xml:space="preserve"> kursinnehållet och </w:t>
+      </w:r>
+      <w:r>
+        <w:t xml:space="preserve">bidrar </w:t>
+      </w:r>
+      <w:r>
+        <w:t xml:space="preserve">till </w:t>
+      </w:r>
+      <w:r>
+        <w:t xml:space="preserve">att studenten utbildar sig efter deras kognitiva förståelse. </w:t>
+      </w:r>
+      <w:r>
+        <w:t>Det har uppvisat</w:t>
+      </w:r>
+      <w:r>
+        <w:t>s</w:t>
+      </w:r>
+      <w:r>
+        <w:t xml:space="preserve"> att majoriteten av e-kurser </w:t>
+      </w:r>
+      <w:r>
+        <w:t>inte</w:t>
+      </w:r>
+      <w:r>
+        <w:t xml:space="preserve"> bygger</w:t>
       </w:r>
       <w:bookmarkStart w:id="4" w:name="_GoBack"/>
       <w:bookmarkEnd w:id="4"/>
-      <w:r>
-        <w:t>ärometod</w:t>
-      </w:r>
-      <w:r>
-        <w:t xml:space="preserve"> </w:t>
-      </w:r>
-      <w:r>
-        <w:t>och därefter sker ett</w:t>
-      </w:r>
-      <w:r>
-        <w:t xml:space="preserve"> jämförande </w:t>
-      </w:r>
-      <w:r>
-        <w:t xml:space="preserve">av </w:t>
-      </w:r>
-      <w:r>
-        <w:t xml:space="preserve">inlärningen hos </w:t>
-      </w:r>
-      <w:r>
-        <w:t>studen</w:t>
-      </w:r>
-      <w:r>
-        <w:t>ter</w:t>
-      </w:r>
-      <w:r>
-        <w:t xml:space="preserve"> som exponeras för lärometoden</w:t>
-      </w:r>
-      <w:r>
-        <w:t xml:space="preserve"> mot en kontrollgrupp. </w:t>
-      </w:r>
-      <w:r>
-        <w:t>E</w:t>
-      </w:r>
-      <w:r>
-        <w:t>tt exempel</w:t>
-      </w:r>
-      <w:r>
-        <w:t xml:space="preserve"> på en lärometod som har visat sig </w:t>
-      </w:r>
-      <w:r>
-        <w:t xml:space="preserve">förbättra minnesåterkallelsen </w:t>
-      </w:r>
-      <w:r>
-        <w:t xml:space="preserve">för studenterna </w:t>
-      </w:r>
-      <w:r>
-        <w:t xml:space="preserve">senare i praktiken </w:t>
-      </w:r>
-      <w:r>
-        <w:t>är scenario</w:t>
-      </w:r>
-      <w:r>
-        <w:t>baserad e-lärande</w:t>
-      </w:r>
-      <w:r>
-        <w:t xml:space="preserve">, vilket </w:t>
-      </w:r>
-      <w:r>
-        <w:t xml:space="preserve">sätter </w:t>
-      </w:r>
-      <w:r>
-        <w:t>in studenten</w:t>
-      </w:r>
-      <w:r>
-        <w:t xml:space="preserve"> i olika situationer eller händelser för att göra lärandet </w:t>
-      </w:r>
-      <w:r>
-        <w:t xml:space="preserve">mer </w:t>
-      </w:r>
-      <w:r>
-        <w:t>realistisk</w:t>
-      </w:r>
-      <w:r>
-        <w:t xml:space="preserve">t </w:t>
-      </w:r>
-      <w:r>
-        <w:fldChar w:fldCharType="begin"/>
-      </w:r>
-      <w:r>
-        <w:instrText xml:space="preserve"> ADDIN ZOTERO_ITEM CSL_CITATION {"citationID":"29FQFgon","properties":{"formattedCitation":"(Clark &amp; Mayer, 2012)","plainCitation":"(Clark &amp; Mayer, 2012)","noteIndex":0},"citationItems":[{"id":78,"uris":["http://zotero.org/users/local/QsygNxKM/items/UVRRSJ4U"],"uri":["http://zotero.org/users/local/QsygNxKM/items/UVRRSJ4U"],"itemData":{"id":78,"type":"book","title":"Scenario-based e-Learning: Evidence-Based Guidelines for Online Workforce Learning","publisher":"John Wiley &amp; Sons","number-of-pages":"285","source":"Google Books","abstract":"Scenario-Based e-Learning Scenario-Based e-Learning offers a new instructional design approach that can accelerate expertise, build critical thinking skills, and promote transfer of learning. This book focuses on the what, when, and how of scenario-based e-learning for workforce learning. Throughout the book, Clark defines and demystifies scenario-based e-learning by offering a practical design model illustrated with examples from veterinary science, automotive troubleshooting, sales and loan analysis among other industries. Filled with helpful guidelines and a wealth of illustrative screen shots, this book offers you the information needed to:  Identify the benefits of a SBeL design for learners and learning outcomes Determine when SBeL might be appropriate for your needs Identify specific outcomes of SBeL relevant to common organizational goals Classify specific instructional goals into one or more learning domains Apply a design model to present content in a task-centered context Evaluate outcomes from SBeL lessons Identify tacit expert knowledge using cognitive task analysis techniques Make a business case for SBeL in your organization  Praise for Scenario-Based e-Learning \"Clark has done it again—with her uncanny ability to make complex ideas accessible to practitioners, the guidelines in this book provide an important resource for you to build your own online, problem-centered instructional strategies.\" —M. David Merrill, professor emeritus at Utah State University; author, First Principles of Instruction \"Clark's wonderful book provides a solid explanation of the how, what, and why of scenario-based e-learning. The tools, techniques, and resources in this book provide a roadmap for creating engaging, informative scenarios that lead to tangible, measurable learning outcomes. If you want to design more engaging e-learning, you need to read this book.\" —Karl M. Kapp, Professor of Instructional Technology, Bloomsburg University; author, The Gamification of Learning and Instruction","ISBN":"978-1-118-41645-7","note":"Google-Books-ID: oFm1jmhbgAIC","shortTitle":"Scenario-based e-Learning","language":"en","author":[{"family":"Clark","given":"Ruth C."},{"family":"Mayer","given":"Richard E."}],"issued":{"date-parts":[["2012",12,5]]}}}],"schema":"https://github.com/citation-style-language/schema/raw/master/csl-citation.json"} </w:instrText>
-      </w:r>
-      <w:r>
-        <w:fldChar w:fldCharType="separate"/>
-      </w:r>
-      <w:r>
-        <w:rPr>
-          <w:noProof/>
-        </w:rPr>
-        <w:t>(Clark &amp; Mayer, 2012)</w:t>
-      </w:r>
-      <w:r>
-        <w:fldChar w:fldCharType="end"/>
-      </w:r>
-      <w:r>
-        <w:t xml:space="preserve">. </w:t>
-      </w:r>
-      <w:r>
-        <w:t xml:space="preserve">Ett annat exempel är hur spel har börjat användas som </w:t>
-      </w:r>
-      <w:r>
-        <w:t xml:space="preserve">en del av </w:t>
-      </w:r>
-      <w:r>
-        <w:t xml:space="preserve">e-lärande och </w:t>
-      </w:r>
-      <w:r>
-        <w:t xml:space="preserve">lyckats motivera studenten </w:t>
-      </w:r>
-      <w:r>
-        <w:t>att fortsätta lära sig</w:t>
-      </w:r>
-      <w:r>
-        <w:t>,</w:t>
-      </w:r>
-      <w:r>
-        <w:t xml:space="preserve"> </w:t>
-      </w:r>
-      <w:r>
-        <w:t>genom att</w:t>
-      </w:r>
-      <w:r>
-        <w:t xml:space="preserve"> skapa</w:t>
-      </w:r>
-      <w:r>
-        <w:t xml:space="preserve"> en gemensam samm</w:t>
-      </w:r>
-      <w:r>
-        <w:t xml:space="preserve">anhållning inom organisationen </w:t>
-      </w:r>
-      <w:r>
-        <w:fldChar w:fldCharType="begin"/>
-      </w:r>
-      <w:r>
-        <w:instrText xml:space="preserve"> ADDIN ZOTERO_ITEM CSL_CITATION {"citationID":"pRSXXApH","properties":{"formattedCitation":"(Clark &amp; Mayer, 2012)","plainCitation":"(Clark &amp; Mayer, 2012)","noteIndex":0},"citationItems":[{"id":78,"uris":["http://zotero.org/users/local/QsygNxKM/items/UVRRSJ4U"],"uri":["http://zotero.org/users/local/QsygNxKM/items/UVRRSJ4U"],"itemData":{"id":78,"type":"book","title":"Scenario-based e-Learning: Evidence-Based Guidelines for Online Workforce Learning","publisher":"John Wiley &amp; Sons","number-of-pages":"285","source":"Google Books","abstract":"Scenario-Based e-Learning Scenario-Based e-Learning offers a new instructional design approach that can accelerate expertise, build critical thinking skills, and promote transfer of learning. This book focuses on the what, when, and how of scenario-based e-learning for workforce learning. Throughout the book, Clark defines and demystifies scenario-based e-learning by offering a practical design model illustrated with examples from veterinary science, automotive troubleshooting, sales and loan analysis among other industries. Filled with helpful guidelines and a wealth of illustrative screen shots, this book offers you the information needed to:  Identify the benefits of a SBeL design for learners and learning outcomes Determine when SBeL might be appropriate for your needs Identify specific outcomes of SBeL relevant to common organizational goals Classify specific instructional goals into one or more learning domains Apply a design model to present content in a task-centered context Evaluate outcomes from SBeL lessons Identify tacit expert knowledge using cognitive task analysis techniques Make a business case for SBeL in your organization  Praise for Scenario-Based e-Learning \"Clark has done it again—with her uncanny ability to make complex ideas accessible to practitioners, the guidelines in this book provide an important resource for you to build your own online, problem-centered instructional strategies.\" —M. David Merrill, professor emeritus at Utah State University; author, First Principles of Instruction \"Clark's wonderful book provides a solid explanation of the how, what, and why of scenario-based e-learning. The tools, techniques, and resources in this book provide a roadmap for creating engaging, informative scenarios that lead to tangible, measurable learning outcomes. If you want to design more engaging e-learning, you need to read this book.\" —Karl M. Kapp, Professor of Instructional Technology, Bloomsburg University; author, The Gamification of Learning and Instruction","ISBN":"978-1-118-41645-7","note":"Google-Books-ID: oFm1jmhbgAIC","shortTitle":"Scenario-based e-Learning","language":"en","author":[{"family":"Clark","given":"Ruth C."},{"family":"Mayer","given":"Richard E."}],"issued":{"date-parts":[["2012",12,5]]}}}],"schema":"https://github.com/citation-style-language/schema/raw/master/csl-citation.json"} </w:instrText>
-      </w:r>
-      <w:r>
-        <w:fldChar w:fldCharType="separate"/>
-      </w:r>
-      <w:r>
-        <w:rPr>
-          <w:noProof/>
-        </w:rPr>
-        <w:t>(Clark &amp; Mayer, 2012)</w:t>
-      </w:r>
-      <w:r>
-        <w:fldChar w:fldCharType="end"/>
-      </w:r>
-      <w:r>
-        <w:t>.</w:t>
-      </w:r>
-      <w:r>
-        <w:t xml:space="preserve"> </w:t>
-      </w:r>
-      <w:r>
-        <w:t xml:space="preserve">Det finns </w:t>
-      </w:r>
-      <w:r>
-        <w:t xml:space="preserve">ett flertal </w:t>
-      </w:r>
-      <w:r>
-        <w:t xml:space="preserve">pedagogiska modeller som används inom e-lärandet och hjälper ELF att utnyttja sina kunskaper och redskap </w:t>
-      </w:r>
-      <w:r>
-        <w:t>i syfte</w:t>
-      </w:r>
-      <w:r>
-        <w:t xml:space="preserve"> att främja </w:t>
-      </w:r>
-      <w:r>
-        <w:t xml:space="preserve">ett </w:t>
-      </w:r>
-      <w:r>
-        <w:t>meningsfull</w:t>
-      </w:r>
-      <w:r>
-        <w:t>t</w:t>
-      </w:r>
-      <w:r>
-        <w:t xml:space="preserve"> kunskapsförvärv </w:t>
-      </w:r>
-      <w:r>
-        <w:fldChar w:fldCharType="begin"/>
-      </w:r>
-      <w:r>
-        <w:instrText xml:space="preserve"> ADDIN ZOTERO_ITEM CSL_CITATION {"citationID":"NJQheQ4c","properties":{"formattedCitation":"(Dabbagh, 2005)","plainCitation":"(Dabbagh, 2005)","noteIndex":0},"citationItems":[{"id":14,"uris":["http://zotero.org/users/local/QsygNxKM/items/CL7QAYP8"],"uri":["http://zotero.org/users/local/QsygNxKM/items/CL7QAYP8"],"itemData":{"id":14,"type":"paper-conference","title":"Pedagogical models for E-Learning: A theory-based design framework","container-title":"In International Journal of Technology in Teaching and Learning","page":"25–44","source":"CiteSeer","abstract":"This paper presents a theory-based design framework for E-Learning that emphasizes the transformative interaction between pedagogical models, instructional strategies, and learning technologies. I argue that situated or distributed cognition is an appropriate foundational knowledge perspective from which to derive pedagogical models and constructs for E-Learning and offers a theory-into-practice framework that characterizes the instructional implications of situated cognition and guides the design of E-Learning. Specific examples of how to apply this framework in E-Learning contexts are provided.","shortTitle":"Pedagogical models for E-Learning","author":[{"family":"Dabbagh","given":"Nada"}],"issued":{"date-parts":[["2005"]]}}}],"schema":"https://github.com/citation-style-language/schema/raw/master/csl-citation.json"} </w:instrText>
-      </w:r>
-      <w:r>
-        <w:fldChar w:fldCharType="separate"/>
-      </w:r>
-      <w:r>
-        <w:rPr>
-          <w:noProof/>
-        </w:rPr>
-        <w:t>(Dabbagh, 2005)</w:t>
-      </w:r>
-      <w:r>
-        <w:fldChar w:fldCharType="end"/>
-      </w:r>
-      <w:r>
-        <w:t xml:space="preserve">. </w:t>
-      </w:r>
-      <w:r>
-        <w:t xml:space="preserve">I ELF </w:t>
-      </w:r>
-      <w:r>
-        <w:t>är</w:t>
-      </w:r>
-      <w:r>
-        <w:t xml:space="preserve"> p</w:t>
-      </w:r>
-      <w:r>
-        <w:t xml:space="preserve">edagogiska modeller användbara </w:t>
-      </w:r>
-      <w:r>
-        <w:t>eftersom de</w:t>
-      </w:r>
-      <w:r>
-        <w:t xml:space="preserve"> </w:t>
-      </w:r>
-      <w:r>
-        <w:t xml:space="preserve">både </w:t>
-      </w:r>
-      <w:r>
-        <w:t>strukturera</w:t>
-      </w:r>
-      <w:r>
-        <w:t>r</w:t>
-      </w:r>
-      <w:r>
-        <w:t xml:space="preserve"> kursinnehållet och </w:t>
-      </w:r>
-      <w:r>
-        <w:t xml:space="preserve">bidrar </w:t>
-      </w:r>
-      <w:r>
-        <w:t xml:space="preserve">till </w:t>
-      </w:r>
-      <w:r>
-        <w:t xml:space="preserve">att studenten utbildar sig efter deras kognitiva förståelse. </w:t>
-      </w:r>
-      <w:r>
-        <w:t>Det har uppvisat</w:t>
-      </w:r>
-      <w:r>
-        <w:t>s</w:t>
-      </w:r>
-      <w:r>
-        <w:t xml:space="preserve"> att majoriteten av e-kurser </w:t>
-      </w:r>
-      <w:proofErr w:type="gramStart"/>
-      <w:r>
-        <w:t>bygger inte</w:t>
-      </w:r>
-      <w:proofErr w:type="gramEnd"/>
       <w:r>
         <w:t xml:space="preserve"> på en antagen pedagogik</w:t>
       </w:r>
@@ -3523,7 +3505,7 @@
         <w:fldChar w:fldCharType="begin"/>
       </w:r>
       <w:r>
-        <w:instrText xml:space="preserve"> ADDIN ZOTERO_ITEM CSL_CITATION {"citationID":"R7nxKu1w","properties":{"formattedCitation":"(Gr\\uc0\\u225{}inne Conole, 2010; Mayes &amp; de Freitas, 2004)","plainCitation":"(Gráinne Conole, 2010; Mayes &amp; de Freitas, 2004)","noteIndex":0},"citationItems":[{"id":61,"uris":["http://zotero.org/users/local/QsygNxKM/items/T93CEQ5S"],"uri":["http://zotero.org/users/local/QsygNxKM/items/T93CEQ5S"],"itemData":{"id":61,"type":"report","title":"Review of Pedagogical Models and their use in e-learning","publisher":"Milton Keynes: Open University","URL":"goo.gl/AfBK7R","language":"English","author":[{"family":"Conole","given":"Gráinne"}],"issued":{"date-parts":[["2010"]]},"accessed":{"date-parts":[["2018",10,7]]}}},{"id":34,"uris":["http://zotero.org/users/local/QsygNxKM/items/FADQLDDZ"],"uri":["http://zotero.org/users/local/QsygNxKM/items/FADQLDDZ"],"itemData":{"id":34,"type":"article-journal","title":"Review of e-learning theories, frameworks and models","container-title":"JISC e-Learning Models Desk Study","issue":"1","source":"Zotero","language":"English","author":[{"family":"Mayes","given":"Terry"},{"family":"Freitas","given":"Sara","non-dropping-particle":"de"}],"issued":{"date-parts":[["2004"]]}}}],"schema":"https://github.com/citation-style-language/schema/raw/master/csl-citation.json"} </w:instrText>
+        <w:instrText xml:space="preserve"> ADDIN ZOTERO_ITEM CSL_CITATION {"citationID":"R7nxKu1w","properties":{"formattedCitation":"(Gr\\uc0\\u225{}inne Conole, 2010; Mayes &amp; de Freitas, 2004)","plainCitation":"(Gráinne Conole, 2010; Mayes &amp; de Freitas, 2004)","dontUpdate":true,"noteIndex":0},"citationItems":[{"id":61,"uris":["http://zotero.org/users/local/QsygNxKM/items/T93CEQ5S"],"uri":["http://zotero.org/users/local/QsygNxKM/items/T93CEQ5S"],"itemData":{"id":61,"type":"report","title":"Review of Pedagogical Models and their use in e-learning","publisher":"Milton Keynes: Open University","URL":"goo.gl/AfBK7R","language":"English","author":[{"family":"Conole","given":"Gráinne"}],"issued":{"date-parts":[["2010"]]},"accessed":{"date-parts":[["2018",10,7]]}}},{"id":34,"uris":["http://zotero.org/users/local/QsygNxKM/items/FADQLDDZ"],"uri":["http://zotero.org/users/local/QsygNxKM/items/FADQLDDZ"],"itemData":{"id":34,"type":"article-journal","title":"Review of e-learning theories, frameworks and models","container-title":"JISC e-Learning Models Desk Study","issue":"1","source":"Zotero","language":"English","author":[{"family":"Mayes","given":"Terry"},{"family":"Freitas","given":"Sara","non-dropping-particle":"de"}],"issued":{"date-parts":[["2004"]]}}}],"schema":"https://github.com/citation-style-language/schema/raw/master/csl-citation.json"} </w:instrText>
       </w:r>
       <w:r>
         <w:fldChar w:fldCharType="separate"/>
@@ -3885,7 +3867,7 @@
         <w:fldChar w:fldCharType="begin"/>
       </w:r>
       <w:r>
-        <w:instrText xml:space="preserve"> ADDIN ZOTERO_ITEM CSL_CITATION {"citationID":"n5M8bytL","properties":{"formattedCitation":"(Gr\\uc0\\u225{}inne Conole, 2010; Dalsgaard, 2005)","plainCitation":"(Gráinne Conole, 2010; Dalsgaard, 2005)","noteIndex":0},"citationItems":[{"id":61,"uris":["http://zotero.org/users/local/QsygNxKM/items/T93CEQ5S"],"uri":["http://zotero.org/users/local/QsygNxKM/items/T93CEQ5S"],"itemData":{"id":61,"type":"report","title":"Review of Pedagogical Models and their use in e-learning","publisher":"Milton Keynes: Open University","URL":"goo.gl/AfBK7R","language":"English","author":[{"family":"Conole","given":"Gráinne"}],"issued":{"date-parts":[["2010"]]},"accessed":{"date-parts":[["2018",10,7]]}}},{"id":94,"uris":["http://zotero.org/users/local/QsygNxKM/items/RUE2LLJQ"],"uri":["http://zotero.org/users/local/QsygNxKM/items/RUE2LLJQ"],"itemData":{"id":94,"type":"article-journal","title":"Pedagogical quality in e-learning","container-title":"eleed","volume":"1","issue":"1","source":"eleed.campussource.de","abstract":"eleed, Iss. 1 - The article is concerned with design and use of e-learning technology to develop education qualitatively. The purpose is to develop a framework for a pedagogical evaluation of e-learning technology. The approach is that evaluation and design must be grounded in a learning theoretical approach, and it is argued that it is necessary to make a reflection of technology in relation to activities, learning principles, and a learning theory in order to qualitatively develop education. The article presents three frameworks developed on the basis of cognitivism, radical constructivism and activity theory. Finally, on the basis of the frameworks, the article discusses e-learning technology and, more specifically, design of virtual learning environments and learning objects. It is argued that e-learning technology is not pedagogically neutral, and that it is therefore necessary to focus on design of technology that explicitly supports a certain pedagogical approach. Further, it is argued that design should direct its focus away from organisation of content and towards design of activities.","URL":"https://eleed.campussource.de/archive/1/78/index_html","language":"en","author":[{"family":"Dalsgaard","given":"Christian"}],"issued":{"date-parts":[["2005",3,15]]},"accessed":{"date-parts":[["2018",11,4]]}}}],"schema":"https://github.com/citation-style-language/schema/raw/master/csl-citation.json"} </w:instrText>
+        <w:instrText xml:space="preserve"> ADDIN ZOTERO_ITEM CSL_CITATION {"citationID":"n5M8bytL","properties":{"formattedCitation":"(Gr\\uc0\\u225{}inne Conole, 2010; Dalsgaard, 2005)","plainCitation":"(Gráinne Conole, 2010; Dalsgaard, 2005)","dontUpdate":true,"noteIndex":0},"citationItems":[{"id":61,"uris":["http://zotero.org/users/local/QsygNxKM/items/T93CEQ5S"],"uri":["http://zotero.org/users/local/QsygNxKM/items/T93CEQ5S"],"itemData":{"id":61,"type":"report","title":"Review of Pedagogical Models and their use in e-learning","publisher":"Milton Keynes: Open University","URL":"goo.gl/AfBK7R","language":"English","author":[{"family":"Conole","given":"Gráinne"}],"issued":{"date-parts":[["2010"]]},"accessed":{"date-parts":[["2018",10,7]]}}},{"id":94,"uris":["http://zotero.org/users/local/QsygNxKM/items/RUE2LLJQ"],"uri":["http://zotero.org/users/local/QsygNxKM/items/RUE2LLJQ"],"itemData":{"id":94,"type":"article-journal","title":"Pedagogical quality in e-learning","container-title":"eleed","volume":"1","issue":"1","source":"eleed.campussource.de","abstract":"eleed, Iss. 1 - The article is concerned with design and use of e-learning technology to develop education qualitatively. The purpose is to develop a framework for a pedagogical evaluation of e-learning technology. The approach is that evaluation and design must be grounded in a learning theoretical approach, and it is argued that it is necessary to make a reflection of technology in relation to activities, learning principles, and a learning theory in order to qualitatively develop education. The article presents three frameworks developed on the basis of cognitivism, radical constructivism and activity theory. Finally, on the basis of the frameworks, the article discusses e-learning technology and, more specifically, design of virtual learning environments and learning objects. It is argued that e-learning technology is not pedagogically neutral, and that it is therefore necessary to focus on design of technology that explicitly supports a certain pedagogical approach. Further, it is argued that design should direct its focus away from organisation of content and towards design of activities.","URL":"https://eleed.campussource.de/archive/1/78/index_html","language":"en","author":[{"family":"Dalsgaard","given":"Christian"}],"issued":{"date-parts":[["2005",3,15]]},"accessed":{"date-parts":[["2018",11,4]]}}}],"schema":"https://github.com/citation-style-language/schema/raw/master/csl-citation.json"} </w:instrText>
       </w:r>
       <w:r>
         <w:fldChar w:fldCharType="separate"/>
@@ -4142,13 +4124,33 @@
         <w:fldChar w:fldCharType="begin"/>
       </w:r>
       <w:r>
-        <w:instrText xml:space="preserve"> ADDIN ZOTERO_ITEM CSL_CITATION {"citationID":"6dBYzKaD","properties":{"formattedCitation":"\\uldash{(Conole, 2010)}","plainCitation":"(Conole, 2010)","noteIndex":0},"citationItems":[{"id":61,"uris":["http://zotero.org/users/local/QsygNxKM/items/T93CEQ5S"],"uri":["http://zotero.org/users/local/QsygNxKM/items/T93CEQ5S"],"itemData":{"id":61,"type":"report","title":"Review of Pedagogical Models and their use in e-learning","publisher":"Milton Keynes: Open University","URL":"goo.gl/AfBK7R","language":"English","author":[{"family":"Conole","given":"Gráinne"}],"issued":{"date-parts":[["2010"]]},"accessed":{"date-parts":[["2018",10,7]]}}}],"schema":"https://github.com/citation-style-language/schema/raw/master/csl-citation.json"} </w:instrText>
+        <w:instrText xml:space="preserve"> ADDIN ZOTERO_ITEM CSL_CITATION {"citationID":"6dBYzKaD","properties":{"formattedCitation":"(Gr\\uc0\\u225{}inne Conole, 2010)","plainCitation":"(Gráinne Conole, 2010)","noteIndex":0},"citationItems":[{"id":61,"uris":["http://zotero.org/users/local/QsygNxKM/items/T93CEQ5S"],"uri":["http://zotero.org/users/local/QsygNxKM/items/T93CEQ5S"],"itemData":{"id":61,"type":"report","title":"Review of Pedagogical Models and their use in e-learning","publisher":"Milton Keynes: Open University","URL":"goo.gl/AfBK7R","language":"English","author":[{"family":"Conole","given":"Gráinne"}],"issued":{"date-parts":[["2010"]]},"accessed":{"date-parts":[["2018",10,7]]}}}],"schema":"https://github.com/citation-style-language/schema/raw/master/csl-citation.json"} </w:instrText>
       </w:r>
       <w:r>
         <w:fldChar w:fldCharType="separate"/>
       </w:r>
       <w:r>
-        <w:t>(Conole, 2010)</w:t>
+        <w:rPr>
+          <w:rFonts w:cs="Times New Roman"/>
+          <w:szCs w:val="24"/>
+        </w:rPr>
+        <w:t>(</w:t>
+      </w:r>
+      <w:proofErr w:type="spellStart"/>
+      <w:r>
+        <w:rPr>
+          <w:rFonts w:cs="Times New Roman"/>
+          <w:szCs w:val="24"/>
+        </w:rPr>
+        <w:t>Gráinne</w:t>
+      </w:r>
+      <w:proofErr w:type="spellEnd"/>
+      <w:r>
+        <w:rPr>
+          <w:rFonts w:cs="Times New Roman"/>
+          <w:szCs w:val="24"/>
+        </w:rPr>
+        <w:t xml:space="preserve"> Conole, 2010)</w:t>
       </w:r>
       <w:r>
         <w:fldChar w:fldCharType="end"/>
@@ -4262,12 +4264,16 @@
         <w:fldChar w:fldCharType="begin"/>
       </w:r>
       <w:r>
-        <w:instrText xml:space="preserve"> ADDIN ZOTERO_ITEM CSL_CITATION {"citationID":"KHBxQuqW","properties":{"formattedCitation":"\\uldash{(Mayes &amp; de Freitas, 2004)}","plainCitation":"(Mayes &amp; de Freitas, 2004)","noteIndex":0},"citationItems":[{"id":34,"uris":["http://zotero.org/users/local/QsygNxKM/items/FADQLDDZ"],"uri":["http://zotero.org/users/local/QsygNxKM/items/FADQLDDZ"],"itemData":{"id":34,"type":"article-journal","title":"Review of e-learning theories, frameworks and models","container-title":"JISC e-Learning Models Desk Study","issue":"1","source":"Zotero","language":"English","author":[{"family":"Mayes","given":"Terry"},{"family":"Freitas","given":"Sara","non-dropping-particle":"de"}],"issued":{"date-parts":[["2004"]]}}}],"schema":"https://github.com/citation-style-language/schema/raw/master/csl-citation.json"} </w:instrText>
+        <w:instrText xml:space="preserve"> ADDIN ZOTERO_ITEM CSL_CITATION {"citationID":"KHBxQuqW","properties":{"formattedCitation":"(Mayes &amp; de Freitas, 2004)","plainCitation":"(Mayes &amp; de Freitas, 2004)","noteIndex":0},"citationItems":[{"id":34,"uris":["http://zotero.org/users/local/QsygNxKM/items/FADQLDDZ"],"uri":["http://zotero.org/users/local/QsygNxKM/items/FADQLDDZ"],"itemData":{"id":34,"type":"article-journal","title":"Review of e-learning theories, frameworks and models","container-title":"JISC e-Learning Models Desk Study","issue":"1","source":"Zotero","language":"English","author":[{"family":"Mayes","given":"Terry"},{"family":"Freitas","given":"Sara","non-dropping-particle":"de"}],"issued":{"date-parts":[["2004"]]}}}],"schema":"https://github.com/citation-style-language/schema/raw/master/csl-citation.json"} </w:instrText>
       </w:r>
       <w:r>
         <w:fldChar w:fldCharType="separate"/>
       </w:r>
       <w:r>
+        <w:rPr>
+          <w:rFonts w:cs="Times New Roman"/>
+          <w:szCs w:val="24"/>
+        </w:rPr>
         <w:t>(Mayes &amp; de Freitas, 2004)</w:t>
       </w:r>
       <w:r>
@@ -4398,12 +4404,16 @@
         <w:fldChar w:fldCharType="begin"/>
       </w:r>
       <w:r>
-        <w:instrText xml:space="preserve"> ADDIN ZOTERO_ITEM CSL_CITATION {"citationID":"t4lmXnmt","properties":{"formattedCitation":"\\uldash{(Engestr\\uc0\\u246{}m, 1987)}","plainCitation":"(Engeström, 1987)","noteIndex":0},"citationItems":[{"id":97,"uris":["http://zotero.org/users/local/QsygNxKM/items/VX5N58DQ"],"uri":["http://zotero.org/users/local/QsygNxKM/items/VX5N58DQ"],"itemData":{"id":97,"type":"book","title":"Learning by expanding: An activity-theoretical approach to developmental research","publisher-place":"p. 78","event-place":"p. 78","author":[{"family":"Engeström","given":"Yrjö"}],"issued":{"date-parts":[["1987"]]}}}],"schema":"https://github.com/citation-style-language/schema/raw/master/csl-citation.json"} </w:instrText>
+        <w:instrText xml:space="preserve"> ADDIN ZOTERO_ITEM CSL_CITATION {"citationID":"t4lmXnmt","properties":{"formattedCitation":"(Engestr\\uc0\\u246{}m, 1987)","plainCitation":"(Engeström, 1987)","noteIndex":0},"citationItems":[{"id":97,"uris":["http://zotero.org/users/local/QsygNxKM/items/VX5N58DQ"],"uri":["http://zotero.org/users/local/QsygNxKM/items/VX5N58DQ"],"itemData":{"id":97,"type":"book","title":"Learning by expanding: An activity-theoretical approach to developmental research","publisher-place":"p. 78","event-place":"p. 78","author":[{"family":"Engeström","given":"Yrjö"}],"issued":{"date-parts":[["1987"]]}}}],"schema":"https://github.com/citation-style-language/schema/raw/master/csl-citation.json"} </w:instrText>
       </w:r>
       <w:r>
         <w:fldChar w:fldCharType="separate"/>
       </w:r>
       <w:r>
+        <w:rPr>
+          <w:rFonts w:cs="Times New Roman"/>
+          <w:szCs w:val="24"/>
+        </w:rPr>
         <w:t>(Engeström, 1987)</w:t>
       </w:r>
       <w:r>
@@ -4942,7 +4952,14 @@
         <w:rPr>
           <w:rFonts w:cs="Times New Roman"/>
         </w:rPr>
-        <w:t xml:space="preserve"> att DIM hade en bättre prestation jämfört med de två andra pers</w:t>
+        <w:t xml:space="preserve"> att DIM </w:t>
+      </w:r>
+      <w:r>
+        <w:rPr>
+          <w:rFonts w:cs="Times New Roman"/>
+        </w:rPr>
+        <w:lastRenderedPageBreak/>
+        <w:t>hade en bättre prestation jämfört med de två andra pers</w:t>
       </w:r>
       <w:r>
         <w:rPr>
@@ -10181,20 +10198,31 @@
     </w:p>
     <w:p>
       <w:pPr>
-        <w:spacing w:line="480" w:lineRule="auto"/>
+        <w:widowControl w:val="0"/>
+        <w:autoSpaceDE w:val="0"/>
+        <w:autoSpaceDN w:val="0"/>
+        <w:adjustRightInd w:val="0"/>
+        <w:rPr>
+          <w:rFonts w:cs="Times New Roman"/>
+          <w:color w:val="000000"/>
+          <w:szCs w:val="24"/>
+        </w:rPr>
+      </w:pPr>
+      <w:r>
         <w:rPr>
           <w:rFonts w:eastAsia="Times New Roman" w:cs="Times New Roman"/>
           <w:color w:val="222222"/>
           <w:shd w:val="clear" w:color="auto" w:fill="FFFFFF"/>
         </w:rPr>
-      </w:pPr>
+        <w:fldChar w:fldCharType="begin"/>
+      </w:r>
       <w:r>
         <w:rPr>
           <w:rFonts w:eastAsia="Times New Roman" w:cs="Times New Roman"/>
           <w:color w:val="222222"/>
           <w:shd w:val="clear" w:color="auto" w:fill="FFFFFF"/>
         </w:rPr>
-        <w:fldChar w:fldCharType="begin"/>
+        <w:instrText xml:space="preserve"> ADDIN ZOTERO_BIBL {"uncited":[],"omitted":[],"custom":[]} CSL_BIBLIOGRAPHY </w:instrText>
       </w:r>
       <w:r>
         <w:rPr>
@@ -10202,160 +10230,3228 @@
           <w:color w:val="222222"/>
           <w:shd w:val="clear" w:color="auto" w:fill="FFFFFF"/>
         </w:rPr>
-        <w:instrText xml:space="preserve"> ADDIN ZOTERO_BIBL {"uncited":[],"omitted":[],"custom":[]} CSL_BIBLIOGRAPHY </w:instrText>
-      </w:r>
-      <w:r>
+        <w:fldChar w:fldCharType="separate"/>
+      </w:r>
+      <w:r>
+        <w:rPr>
+          <w:rFonts w:cs="Times New Roman"/>
+          <w:color w:val="000000"/>
+          <w:szCs w:val="24"/>
+        </w:rPr>
+        <w:t xml:space="preserve">Businessreflex. (2016, </w:t>
+      </w:r>
+      <w:proofErr w:type="gramStart"/>
+      <w:r>
+        <w:rPr>
+          <w:rFonts w:cs="Times New Roman"/>
+          <w:color w:val="000000"/>
+          <w:szCs w:val="24"/>
+        </w:rPr>
+        <w:t>December</w:t>
+      </w:r>
+      <w:proofErr w:type="gramEnd"/>
+      <w:r>
+        <w:rPr>
+          <w:rFonts w:cs="Times New Roman"/>
+          <w:color w:val="000000"/>
+          <w:szCs w:val="24"/>
+        </w:rPr>
+        <w:t xml:space="preserve"> 2). E-learning – mer lärande på effektivare sätt? </w:t>
+      </w:r>
+      <w:proofErr w:type="spellStart"/>
+      <w:r>
+        <w:rPr>
+          <w:rFonts w:cs="Times New Roman"/>
+          <w:color w:val="000000"/>
+          <w:szCs w:val="24"/>
+        </w:rPr>
+        <w:t>Retrieved</w:t>
+      </w:r>
+      <w:proofErr w:type="spellEnd"/>
+      <w:r>
+        <w:rPr>
+          <w:rFonts w:cs="Times New Roman"/>
+          <w:color w:val="000000"/>
+          <w:szCs w:val="24"/>
+        </w:rPr>
+        <w:t xml:space="preserve"> August 31, 2018, from goo.gl/</w:t>
+      </w:r>
+      <w:proofErr w:type="spellStart"/>
+      <w:r>
+        <w:rPr>
+          <w:rFonts w:cs="Times New Roman"/>
+          <w:color w:val="000000"/>
+          <w:szCs w:val="24"/>
+        </w:rPr>
+        <w:t>SbUuNe</w:t>
+      </w:r>
+      <w:proofErr w:type="spellEnd"/>
+    </w:p>
+    <w:p>
+      <w:pPr>
+        <w:widowControl w:val="0"/>
+        <w:autoSpaceDE w:val="0"/>
+        <w:autoSpaceDN w:val="0"/>
+        <w:adjustRightInd w:val="0"/>
+        <w:rPr>
+          <w:rFonts w:cs="Times New Roman"/>
+          <w:color w:val="000000"/>
+          <w:szCs w:val="24"/>
+        </w:rPr>
+      </w:pPr>
+      <w:r>
+        <w:rPr>
+          <w:rFonts w:cs="Times New Roman"/>
+          <w:color w:val="000000"/>
+          <w:szCs w:val="24"/>
+        </w:rPr>
+        <w:t xml:space="preserve">Carlberg, N. (2017, </w:t>
+      </w:r>
+      <w:proofErr w:type="spellStart"/>
+      <w:r>
+        <w:rPr>
+          <w:rFonts w:cs="Times New Roman"/>
+          <w:color w:val="000000"/>
+          <w:szCs w:val="24"/>
+        </w:rPr>
+        <w:t>March</w:t>
+      </w:r>
+      <w:proofErr w:type="spellEnd"/>
+      <w:r>
+        <w:rPr>
+          <w:rFonts w:cs="Times New Roman"/>
+          <w:color w:val="000000"/>
+          <w:szCs w:val="24"/>
+        </w:rPr>
+        <w:t xml:space="preserve"> 5). Branschanalys e-learning Sverige 2015. </w:t>
+      </w:r>
+      <w:proofErr w:type="spellStart"/>
+      <w:r>
+        <w:rPr>
+          <w:rFonts w:cs="Times New Roman"/>
+          <w:color w:val="000000"/>
+          <w:szCs w:val="24"/>
+        </w:rPr>
+        <w:t>Retrieved</w:t>
+      </w:r>
+      <w:proofErr w:type="spellEnd"/>
+      <w:r>
+        <w:rPr>
+          <w:rFonts w:cs="Times New Roman"/>
+          <w:color w:val="000000"/>
+          <w:szCs w:val="24"/>
+        </w:rPr>
+        <w:t xml:space="preserve"> </w:t>
+      </w:r>
+      <w:proofErr w:type="spellStart"/>
+      <w:r>
+        <w:rPr>
+          <w:rFonts w:cs="Times New Roman"/>
+          <w:color w:val="000000"/>
+          <w:szCs w:val="24"/>
+        </w:rPr>
+        <w:t>October</w:t>
+      </w:r>
+      <w:proofErr w:type="spellEnd"/>
+      <w:r>
+        <w:rPr>
+          <w:rFonts w:cs="Times New Roman"/>
+          <w:color w:val="000000"/>
+          <w:szCs w:val="24"/>
+        </w:rPr>
+        <w:t xml:space="preserve"> 7, 2018, from goo.gl/ZU9VLM</w:t>
+      </w:r>
+    </w:p>
+    <w:p>
+      <w:pPr>
+        <w:widowControl w:val="0"/>
+        <w:autoSpaceDE w:val="0"/>
+        <w:autoSpaceDN w:val="0"/>
+        <w:adjustRightInd w:val="0"/>
+        <w:rPr>
+          <w:rFonts w:cs="Times New Roman"/>
+          <w:color w:val="000000"/>
+          <w:szCs w:val="24"/>
+        </w:rPr>
+      </w:pPr>
+      <w:r>
+        <w:rPr>
+          <w:rFonts w:cs="Times New Roman"/>
+          <w:color w:val="000000"/>
+          <w:szCs w:val="24"/>
+        </w:rPr>
+        <w:t xml:space="preserve">Clark, R. C., &amp; Mayer, R. E. (2012). </w:t>
+      </w:r>
+      <w:r>
+        <w:rPr>
+          <w:rFonts w:cs="Times New Roman"/>
+          <w:i/>
+          <w:iCs/>
+          <w:color w:val="000000"/>
+          <w:szCs w:val="24"/>
+        </w:rPr>
+        <w:t>Scenario-</w:t>
+      </w:r>
+      <w:proofErr w:type="spellStart"/>
+      <w:r>
+        <w:rPr>
+          <w:rFonts w:cs="Times New Roman"/>
+          <w:i/>
+          <w:iCs/>
+          <w:color w:val="000000"/>
+          <w:szCs w:val="24"/>
+        </w:rPr>
+        <w:t>based</w:t>
+      </w:r>
+      <w:proofErr w:type="spellEnd"/>
+      <w:r>
+        <w:rPr>
+          <w:rFonts w:cs="Times New Roman"/>
+          <w:i/>
+          <w:iCs/>
+          <w:color w:val="000000"/>
+          <w:szCs w:val="24"/>
+        </w:rPr>
+        <w:t xml:space="preserve"> e-Learning: </w:t>
+      </w:r>
+      <w:proofErr w:type="spellStart"/>
+      <w:r>
+        <w:rPr>
+          <w:rFonts w:cs="Times New Roman"/>
+          <w:i/>
+          <w:iCs/>
+          <w:color w:val="000000"/>
+          <w:szCs w:val="24"/>
+        </w:rPr>
+        <w:t>Evidence-Based</w:t>
+      </w:r>
+      <w:proofErr w:type="spellEnd"/>
+      <w:r>
+        <w:rPr>
+          <w:rFonts w:cs="Times New Roman"/>
+          <w:i/>
+          <w:iCs/>
+          <w:color w:val="000000"/>
+          <w:szCs w:val="24"/>
+        </w:rPr>
+        <w:t xml:space="preserve"> </w:t>
+      </w:r>
+      <w:proofErr w:type="spellStart"/>
+      <w:r>
+        <w:rPr>
+          <w:rFonts w:cs="Times New Roman"/>
+          <w:i/>
+          <w:iCs/>
+          <w:color w:val="000000"/>
+          <w:szCs w:val="24"/>
+        </w:rPr>
+        <w:t>Guidelines</w:t>
+      </w:r>
+      <w:proofErr w:type="spellEnd"/>
+      <w:r>
+        <w:rPr>
+          <w:rFonts w:cs="Times New Roman"/>
+          <w:i/>
+          <w:iCs/>
+          <w:color w:val="000000"/>
+          <w:szCs w:val="24"/>
+        </w:rPr>
+        <w:t xml:space="preserve"> for Online </w:t>
+      </w:r>
+      <w:proofErr w:type="spellStart"/>
+      <w:r>
+        <w:rPr>
+          <w:rFonts w:cs="Times New Roman"/>
+          <w:i/>
+          <w:iCs/>
+          <w:color w:val="000000"/>
+          <w:szCs w:val="24"/>
+        </w:rPr>
+        <w:t>Workforce</w:t>
+      </w:r>
+      <w:proofErr w:type="spellEnd"/>
+      <w:r>
+        <w:rPr>
+          <w:rFonts w:cs="Times New Roman"/>
+          <w:i/>
+          <w:iCs/>
+          <w:color w:val="000000"/>
+          <w:szCs w:val="24"/>
+        </w:rPr>
+        <w:t xml:space="preserve"> Learning</w:t>
+      </w:r>
+      <w:r>
+        <w:rPr>
+          <w:rFonts w:cs="Times New Roman"/>
+          <w:color w:val="000000"/>
+          <w:szCs w:val="24"/>
+        </w:rPr>
+        <w:t>. John Wiley &amp; Sons.</w:t>
+      </w:r>
+    </w:p>
+    <w:p>
+      <w:pPr>
+        <w:widowControl w:val="0"/>
+        <w:autoSpaceDE w:val="0"/>
+        <w:autoSpaceDN w:val="0"/>
+        <w:adjustRightInd w:val="0"/>
+        <w:rPr>
+          <w:rFonts w:cs="Times New Roman"/>
+          <w:color w:val="000000"/>
+          <w:szCs w:val="24"/>
+        </w:rPr>
+      </w:pPr>
+      <w:r>
+        <w:rPr>
+          <w:rFonts w:cs="Times New Roman"/>
+          <w:color w:val="000000"/>
+          <w:szCs w:val="24"/>
+        </w:rPr>
+        <w:t xml:space="preserve">Conole, G., </w:t>
+      </w:r>
+      <w:proofErr w:type="spellStart"/>
+      <w:r>
+        <w:rPr>
+          <w:rFonts w:cs="Times New Roman"/>
+          <w:color w:val="000000"/>
+          <w:szCs w:val="24"/>
+        </w:rPr>
+        <w:t>Dyke</w:t>
+      </w:r>
+      <w:proofErr w:type="spellEnd"/>
+      <w:r>
+        <w:rPr>
+          <w:rFonts w:cs="Times New Roman"/>
+          <w:color w:val="000000"/>
+          <w:szCs w:val="24"/>
+        </w:rPr>
+        <w:t xml:space="preserve">, M., Oliver, M., &amp; </w:t>
+      </w:r>
+      <w:proofErr w:type="spellStart"/>
+      <w:r>
+        <w:rPr>
+          <w:rFonts w:cs="Times New Roman"/>
+          <w:color w:val="000000"/>
+          <w:szCs w:val="24"/>
+        </w:rPr>
+        <w:t>Seale</w:t>
+      </w:r>
+      <w:proofErr w:type="spellEnd"/>
+      <w:r>
+        <w:rPr>
+          <w:rFonts w:cs="Times New Roman"/>
+          <w:color w:val="000000"/>
+          <w:szCs w:val="24"/>
+        </w:rPr>
+        <w:t xml:space="preserve">, J. (2004). </w:t>
+      </w:r>
+      <w:proofErr w:type="spellStart"/>
+      <w:r>
+        <w:rPr>
+          <w:rFonts w:cs="Times New Roman"/>
+          <w:color w:val="000000"/>
+          <w:szCs w:val="24"/>
+        </w:rPr>
+        <w:t>Mapping</w:t>
+      </w:r>
+      <w:proofErr w:type="spellEnd"/>
+      <w:r>
+        <w:rPr>
+          <w:rFonts w:cs="Times New Roman"/>
+          <w:color w:val="000000"/>
+          <w:szCs w:val="24"/>
+        </w:rPr>
+        <w:t xml:space="preserve"> </w:t>
+      </w:r>
+      <w:proofErr w:type="spellStart"/>
+      <w:r>
+        <w:rPr>
+          <w:rFonts w:cs="Times New Roman"/>
+          <w:color w:val="000000"/>
+          <w:szCs w:val="24"/>
+        </w:rPr>
+        <w:t>pedagogy</w:t>
+      </w:r>
+      <w:proofErr w:type="spellEnd"/>
+      <w:r>
+        <w:rPr>
+          <w:rFonts w:cs="Times New Roman"/>
+          <w:color w:val="000000"/>
+          <w:szCs w:val="24"/>
+        </w:rPr>
+        <w:t xml:space="preserve"> and </w:t>
+      </w:r>
+      <w:proofErr w:type="spellStart"/>
+      <w:r>
+        <w:rPr>
+          <w:rFonts w:cs="Times New Roman"/>
+          <w:color w:val="000000"/>
+          <w:szCs w:val="24"/>
+        </w:rPr>
+        <w:t>tools</w:t>
+      </w:r>
+      <w:proofErr w:type="spellEnd"/>
+      <w:r>
+        <w:rPr>
+          <w:rFonts w:cs="Times New Roman"/>
+          <w:color w:val="000000"/>
+          <w:szCs w:val="24"/>
+        </w:rPr>
+        <w:t xml:space="preserve"> for </w:t>
+      </w:r>
+      <w:proofErr w:type="spellStart"/>
+      <w:r>
+        <w:rPr>
+          <w:rFonts w:cs="Times New Roman"/>
+          <w:color w:val="000000"/>
+          <w:szCs w:val="24"/>
+        </w:rPr>
+        <w:t>effective</w:t>
+      </w:r>
+      <w:proofErr w:type="spellEnd"/>
+      <w:r>
+        <w:rPr>
+          <w:rFonts w:cs="Times New Roman"/>
+          <w:color w:val="000000"/>
+          <w:szCs w:val="24"/>
+        </w:rPr>
+        <w:t xml:space="preserve"> learning design. </w:t>
+      </w:r>
+      <w:proofErr w:type="spellStart"/>
+      <w:r>
+        <w:rPr>
+          <w:rFonts w:cs="Times New Roman"/>
+          <w:i/>
+          <w:iCs/>
+          <w:color w:val="000000"/>
+          <w:szCs w:val="24"/>
+        </w:rPr>
+        <w:t>Computers</w:t>
+      </w:r>
+      <w:proofErr w:type="spellEnd"/>
+      <w:r>
+        <w:rPr>
+          <w:rFonts w:cs="Times New Roman"/>
+          <w:i/>
+          <w:iCs/>
+          <w:color w:val="000000"/>
+          <w:szCs w:val="24"/>
+        </w:rPr>
+        <w:t xml:space="preserve"> &amp; </w:t>
+      </w:r>
+      <w:proofErr w:type="spellStart"/>
+      <w:r>
+        <w:rPr>
+          <w:rFonts w:cs="Times New Roman"/>
+          <w:i/>
+          <w:iCs/>
+          <w:color w:val="000000"/>
+          <w:szCs w:val="24"/>
+        </w:rPr>
+        <w:t>Education</w:t>
+      </w:r>
+      <w:proofErr w:type="spellEnd"/>
+      <w:r>
+        <w:rPr>
+          <w:rFonts w:cs="Times New Roman"/>
+          <w:color w:val="000000"/>
+          <w:szCs w:val="24"/>
+        </w:rPr>
+        <w:t xml:space="preserve">, </w:t>
+      </w:r>
+      <w:r>
+        <w:rPr>
+          <w:rFonts w:cs="Times New Roman"/>
+          <w:i/>
+          <w:iCs/>
+          <w:color w:val="000000"/>
+          <w:szCs w:val="24"/>
+        </w:rPr>
+        <w:t>43</w:t>
+      </w:r>
+      <w:r>
+        <w:rPr>
+          <w:rFonts w:cs="Times New Roman"/>
+          <w:color w:val="000000"/>
+          <w:szCs w:val="24"/>
+        </w:rPr>
+        <w:t>(1–2), 17–33. https://doi.org/10.1016/j.compedu.2003.12.018</w:t>
+      </w:r>
+    </w:p>
+    <w:p>
+      <w:pPr>
+        <w:widowControl w:val="0"/>
+        <w:autoSpaceDE w:val="0"/>
+        <w:autoSpaceDN w:val="0"/>
+        <w:adjustRightInd w:val="0"/>
+        <w:rPr>
+          <w:rFonts w:cs="Times New Roman"/>
+          <w:color w:val="000000"/>
+          <w:szCs w:val="24"/>
+        </w:rPr>
+      </w:pPr>
+      <w:r>
+        <w:rPr>
+          <w:rFonts w:cs="Times New Roman"/>
+          <w:color w:val="000000"/>
+          <w:szCs w:val="24"/>
+        </w:rPr>
+        <w:t xml:space="preserve">Conole, </w:t>
+      </w:r>
+      <w:proofErr w:type="spellStart"/>
+      <w:r>
+        <w:rPr>
+          <w:rFonts w:cs="Times New Roman"/>
+          <w:color w:val="000000"/>
+          <w:szCs w:val="24"/>
+        </w:rPr>
+        <w:t>Gráinne</w:t>
+      </w:r>
+      <w:proofErr w:type="spellEnd"/>
+      <w:r>
+        <w:rPr>
+          <w:rFonts w:cs="Times New Roman"/>
+          <w:color w:val="000000"/>
+          <w:szCs w:val="24"/>
+        </w:rPr>
+        <w:t xml:space="preserve">. (2010). </w:t>
+      </w:r>
+      <w:r>
+        <w:rPr>
+          <w:rFonts w:cs="Times New Roman"/>
+          <w:i/>
+          <w:iCs/>
+          <w:color w:val="000000"/>
+          <w:szCs w:val="24"/>
+        </w:rPr>
+        <w:t xml:space="preserve">Review </w:t>
+      </w:r>
+      <w:proofErr w:type="spellStart"/>
+      <w:r>
+        <w:rPr>
+          <w:rFonts w:cs="Times New Roman"/>
+          <w:i/>
+          <w:iCs/>
+          <w:color w:val="000000"/>
+          <w:szCs w:val="24"/>
+        </w:rPr>
+        <w:t>of</w:t>
+      </w:r>
+      <w:proofErr w:type="spellEnd"/>
+      <w:r>
+        <w:rPr>
+          <w:rFonts w:cs="Times New Roman"/>
+          <w:i/>
+          <w:iCs/>
+          <w:color w:val="000000"/>
+          <w:szCs w:val="24"/>
+        </w:rPr>
+        <w:t xml:space="preserve"> </w:t>
+      </w:r>
+      <w:proofErr w:type="spellStart"/>
+      <w:r>
+        <w:rPr>
+          <w:rFonts w:cs="Times New Roman"/>
+          <w:i/>
+          <w:iCs/>
+          <w:color w:val="000000"/>
+          <w:szCs w:val="24"/>
+        </w:rPr>
+        <w:t>Pedagogical</w:t>
+      </w:r>
+      <w:proofErr w:type="spellEnd"/>
+      <w:r>
+        <w:rPr>
+          <w:rFonts w:cs="Times New Roman"/>
+          <w:i/>
+          <w:iCs/>
+          <w:color w:val="000000"/>
+          <w:szCs w:val="24"/>
+        </w:rPr>
+        <w:t xml:space="preserve"> </w:t>
+      </w:r>
+      <w:proofErr w:type="spellStart"/>
+      <w:r>
+        <w:rPr>
+          <w:rFonts w:cs="Times New Roman"/>
+          <w:i/>
+          <w:iCs/>
+          <w:color w:val="000000"/>
+          <w:szCs w:val="24"/>
+        </w:rPr>
+        <w:t>Models</w:t>
+      </w:r>
+      <w:proofErr w:type="spellEnd"/>
+      <w:r>
+        <w:rPr>
+          <w:rFonts w:cs="Times New Roman"/>
+          <w:i/>
+          <w:iCs/>
+          <w:color w:val="000000"/>
+          <w:szCs w:val="24"/>
+        </w:rPr>
+        <w:t xml:space="preserve"> and </w:t>
+      </w:r>
+      <w:proofErr w:type="spellStart"/>
+      <w:r>
+        <w:rPr>
+          <w:rFonts w:cs="Times New Roman"/>
+          <w:i/>
+          <w:iCs/>
+          <w:color w:val="000000"/>
+          <w:szCs w:val="24"/>
+        </w:rPr>
+        <w:t>their</w:t>
+      </w:r>
+      <w:proofErr w:type="spellEnd"/>
+      <w:r>
+        <w:rPr>
+          <w:rFonts w:cs="Times New Roman"/>
+          <w:i/>
+          <w:iCs/>
+          <w:color w:val="000000"/>
+          <w:szCs w:val="24"/>
+        </w:rPr>
+        <w:t xml:space="preserve"> </w:t>
+      </w:r>
+      <w:proofErr w:type="spellStart"/>
+      <w:r>
+        <w:rPr>
+          <w:rFonts w:cs="Times New Roman"/>
+          <w:i/>
+          <w:iCs/>
+          <w:color w:val="000000"/>
+          <w:szCs w:val="24"/>
+        </w:rPr>
+        <w:t>use</w:t>
+      </w:r>
+      <w:proofErr w:type="spellEnd"/>
+      <w:r>
+        <w:rPr>
+          <w:rFonts w:cs="Times New Roman"/>
+          <w:i/>
+          <w:iCs/>
+          <w:color w:val="000000"/>
+          <w:szCs w:val="24"/>
+        </w:rPr>
+        <w:t xml:space="preserve"> in e-learning</w:t>
+      </w:r>
+      <w:r>
+        <w:rPr>
+          <w:rFonts w:cs="Times New Roman"/>
+          <w:color w:val="000000"/>
+          <w:szCs w:val="24"/>
+        </w:rPr>
+        <w:t xml:space="preserve">. Milton Keynes: </w:t>
+      </w:r>
+      <w:proofErr w:type="spellStart"/>
+      <w:r>
+        <w:rPr>
+          <w:rFonts w:cs="Times New Roman"/>
+          <w:color w:val="000000"/>
+          <w:szCs w:val="24"/>
+        </w:rPr>
+        <w:t>Open</w:t>
+      </w:r>
+      <w:proofErr w:type="spellEnd"/>
+      <w:r>
+        <w:rPr>
+          <w:rFonts w:cs="Times New Roman"/>
+          <w:color w:val="000000"/>
+          <w:szCs w:val="24"/>
+        </w:rPr>
+        <w:t xml:space="preserve"> University. </w:t>
+      </w:r>
+      <w:proofErr w:type="spellStart"/>
+      <w:r>
+        <w:rPr>
+          <w:rFonts w:cs="Times New Roman"/>
+          <w:color w:val="000000"/>
+          <w:szCs w:val="24"/>
+        </w:rPr>
+        <w:t>Retrieved</w:t>
+      </w:r>
+      <w:proofErr w:type="spellEnd"/>
+      <w:r>
+        <w:rPr>
+          <w:rFonts w:cs="Times New Roman"/>
+          <w:color w:val="000000"/>
+          <w:szCs w:val="24"/>
+        </w:rPr>
+        <w:t xml:space="preserve"> from goo.gl/AfBK7R</w:t>
+      </w:r>
+    </w:p>
+    <w:p>
+      <w:pPr>
+        <w:widowControl w:val="0"/>
+        <w:autoSpaceDE w:val="0"/>
+        <w:autoSpaceDN w:val="0"/>
+        <w:adjustRightInd w:val="0"/>
+        <w:rPr>
+          <w:rFonts w:cs="Times New Roman"/>
+          <w:color w:val="000000"/>
+          <w:szCs w:val="24"/>
+        </w:rPr>
+      </w:pPr>
+      <w:r>
+        <w:rPr>
+          <w:rFonts w:cs="Times New Roman"/>
+          <w:color w:val="000000"/>
+          <w:szCs w:val="24"/>
+        </w:rPr>
+        <w:t xml:space="preserve">Dabbagh, N. (2005). </w:t>
+      </w:r>
+      <w:proofErr w:type="spellStart"/>
+      <w:r>
+        <w:rPr>
+          <w:rFonts w:cs="Times New Roman"/>
+          <w:color w:val="000000"/>
+          <w:szCs w:val="24"/>
+        </w:rPr>
+        <w:t>Pedagogical</w:t>
+      </w:r>
+      <w:proofErr w:type="spellEnd"/>
+      <w:r>
+        <w:rPr>
+          <w:rFonts w:cs="Times New Roman"/>
+          <w:color w:val="000000"/>
+          <w:szCs w:val="24"/>
+        </w:rPr>
+        <w:t xml:space="preserve"> </w:t>
+      </w:r>
+      <w:proofErr w:type="spellStart"/>
+      <w:r>
+        <w:rPr>
+          <w:rFonts w:cs="Times New Roman"/>
+          <w:color w:val="000000"/>
+          <w:szCs w:val="24"/>
+        </w:rPr>
+        <w:t>models</w:t>
+      </w:r>
+      <w:proofErr w:type="spellEnd"/>
+      <w:r>
+        <w:rPr>
+          <w:rFonts w:cs="Times New Roman"/>
+          <w:color w:val="000000"/>
+          <w:szCs w:val="24"/>
+        </w:rPr>
+        <w:t xml:space="preserve"> for E-Learning: A </w:t>
+      </w:r>
+      <w:proofErr w:type="spellStart"/>
+      <w:r>
+        <w:rPr>
+          <w:rFonts w:cs="Times New Roman"/>
+          <w:color w:val="000000"/>
+          <w:szCs w:val="24"/>
+        </w:rPr>
+        <w:t>theory-based</w:t>
+      </w:r>
+      <w:proofErr w:type="spellEnd"/>
+      <w:r>
+        <w:rPr>
+          <w:rFonts w:cs="Times New Roman"/>
+          <w:color w:val="000000"/>
+          <w:szCs w:val="24"/>
+        </w:rPr>
+        <w:t xml:space="preserve"> design </w:t>
+      </w:r>
+      <w:proofErr w:type="spellStart"/>
+      <w:r>
+        <w:rPr>
+          <w:rFonts w:cs="Times New Roman"/>
+          <w:color w:val="000000"/>
+          <w:szCs w:val="24"/>
+        </w:rPr>
+        <w:t>framework</w:t>
+      </w:r>
+      <w:proofErr w:type="spellEnd"/>
+      <w:r>
+        <w:rPr>
+          <w:rFonts w:cs="Times New Roman"/>
+          <w:color w:val="000000"/>
+          <w:szCs w:val="24"/>
+        </w:rPr>
+        <w:t xml:space="preserve">. In </w:t>
+      </w:r>
+      <w:proofErr w:type="spellStart"/>
+      <w:r>
+        <w:rPr>
+          <w:rFonts w:cs="Times New Roman"/>
+          <w:i/>
+          <w:iCs/>
+          <w:color w:val="000000"/>
+          <w:szCs w:val="24"/>
+        </w:rPr>
+        <w:t>In</w:t>
+      </w:r>
+      <w:proofErr w:type="spellEnd"/>
+      <w:r>
+        <w:rPr>
+          <w:rFonts w:cs="Times New Roman"/>
+          <w:i/>
+          <w:iCs/>
+          <w:color w:val="000000"/>
+          <w:szCs w:val="24"/>
+        </w:rPr>
+        <w:t xml:space="preserve"> International Journal </w:t>
+      </w:r>
+      <w:proofErr w:type="spellStart"/>
+      <w:r>
+        <w:rPr>
+          <w:rFonts w:cs="Times New Roman"/>
+          <w:i/>
+          <w:iCs/>
+          <w:color w:val="000000"/>
+          <w:szCs w:val="24"/>
+        </w:rPr>
+        <w:t>of</w:t>
+      </w:r>
+      <w:proofErr w:type="spellEnd"/>
+      <w:r>
+        <w:rPr>
+          <w:rFonts w:cs="Times New Roman"/>
+          <w:i/>
+          <w:iCs/>
+          <w:color w:val="000000"/>
+          <w:szCs w:val="24"/>
+        </w:rPr>
+        <w:t xml:space="preserve"> </w:t>
+      </w:r>
+      <w:proofErr w:type="spellStart"/>
+      <w:r>
+        <w:rPr>
+          <w:rFonts w:cs="Times New Roman"/>
+          <w:i/>
+          <w:iCs/>
+          <w:color w:val="000000"/>
+          <w:szCs w:val="24"/>
+        </w:rPr>
+        <w:t>Technology</w:t>
+      </w:r>
+      <w:proofErr w:type="spellEnd"/>
+      <w:r>
+        <w:rPr>
+          <w:rFonts w:cs="Times New Roman"/>
+          <w:i/>
+          <w:iCs/>
+          <w:color w:val="000000"/>
+          <w:szCs w:val="24"/>
+        </w:rPr>
+        <w:t xml:space="preserve"> in </w:t>
+      </w:r>
+      <w:proofErr w:type="spellStart"/>
+      <w:r>
+        <w:rPr>
+          <w:rFonts w:cs="Times New Roman"/>
+          <w:i/>
+          <w:iCs/>
+          <w:color w:val="000000"/>
+          <w:szCs w:val="24"/>
+        </w:rPr>
+        <w:t>Teaching</w:t>
+      </w:r>
+      <w:proofErr w:type="spellEnd"/>
+      <w:r>
+        <w:rPr>
+          <w:rFonts w:cs="Times New Roman"/>
+          <w:i/>
+          <w:iCs/>
+          <w:color w:val="000000"/>
+          <w:szCs w:val="24"/>
+        </w:rPr>
+        <w:t xml:space="preserve"> and Learning</w:t>
+      </w:r>
+      <w:proofErr w:type="gramStart"/>
+      <w:r>
+        <w:rPr>
+          <w:rFonts w:cs="Times New Roman"/>
+          <w:color w:val="000000"/>
+          <w:szCs w:val="24"/>
+        </w:rPr>
+        <w:t xml:space="preserve"> (</w:t>
+      </w:r>
+      <w:proofErr w:type="spellStart"/>
+      <w:r>
+        <w:rPr>
+          <w:rFonts w:cs="Times New Roman"/>
+          <w:color w:val="000000"/>
+          <w:szCs w:val="24"/>
+        </w:rPr>
+        <w:t>pp</w:t>
+      </w:r>
+      <w:proofErr w:type="spellEnd"/>
+      <w:r>
+        <w:rPr>
+          <w:rFonts w:cs="Times New Roman"/>
+          <w:color w:val="000000"/>
+          <w:szCs w:val="24"/>
+        </w:rPr>
+        <w:t>.</w:t>
+      </w:r>
+      <w:proofErr w:type="gramEnd"/>
+      <w:r>
+        <w:rPr>
+          <w:rFonts w:cs="Times New Roman"/>
+          <w:color w:val="000000"/>
+          <w:szCs w:val="24"/>
+        </w:rPr>
+        <w:t xml:space="preserve"> 25–44).</w:t>
+      </w:r>
+    </w:p>
+    <w:p>
+      <w:pPr>
+        <w:widowControl w:val="0"/>
+        <w:autoSpaceDE w:val="0"/>
+        <w:autoSpaceDN w:val="0"/>
+        <w:adjustRightInd w:val="0"/>
+        <w:rPr>
+          <w:rFonts w:cs="Times New Roman"/>
+          <w:color w:val="000000"/>
+          <w:szCs w:val="24"/>
+        </w:rPr>
+      </w:pPr>
+      <w:proofErr w:type="spellStart"/>
+      <w:r>
+        <w:rPr>
+          <w:rFonts w:cs="Times New Roman"/>
+          <w:color w:val="000000"/>
+          <w:szCs w:val="24"/>
+        </w:rPr>
+        <w:t>Dalsgaard</w:t>
+      </w:r>
+      <w:proofErr w:type="spellEnd"/>
+      <w:r>
+        <w:rPr>
+          <w:rFonts w:cs="Times New Roman"/>
+          <w:color w:val="000000"/>
+          <w:szCs w:val="24"/>
+        </w:rPr>
+        <w:t xml:space="preserve">, C. (2005). </w:t>
+      </w:r>
+      <w:proofErr w:type="spellStart"/>
+      <w:r>
+        <w:rPr>
+          <w:rFonts w:cs="Times New Roman"/>
+          <w:color w:val="000000"/>
+          <w:szCs w:val="24"/>
+        </w:rPr>
+        <w:t>Pedagogical</w:t>
+      </w:r>
+      <w:proofErr w:type="spellEnd"/>
+      <w:r>
+        <w:rPr>
+          <w:rFonts w:cs="Times New Roman"/>
+          <w:color w:val="000000"/>
+          <w:szCs w:val="24"/>
+        </w:rPr>
+        <w:t xml:space="preserve"> </w:t>
+      </w:r>
+      <w:proofErr w:type="spellStart"/>
+      <w:r>
+        <w:rPr>
+          <w:rFonts w:cs="Times New Roman"/>
+          <w:color w:val="000000"/>
+          <w:szCs w:val="24"/>
+        </w:rPr>
+        <w:t>quality</w:t>
+      </w:r>
+      <w:proofErr w:type="spellEnd"/>
+      <w:r>
+        <w:rPr>
+          <w:rFonts w:cs="Times New Roman"/>
+          <w:color w:val="000000"/>
+          <w:szCs w:val="24"/>
+        </w:rPr>
+        <w:t xml:space="preserve"> in e-learning. </w:t>
+      </w:r>
+      <w:proofErr w:type="spellStart"/>
+      <w:r>
+        <w:rPr>
+          <w:rFonts w:cs="Times New Roman"/>
+          <w:i/>
+          <w:iCs/>
+          <w:color w:val="000000"/>
+          <w:szCs w:val="24"/>
+        </w:rPr>
+        <w:t>Eleed</w:t>
+      </w:r>
+      <w:proofErr w:type="spellEnd"/>
+      <w:r>
+        <w:rPr>
+          <w:rFonts w:cs="Times New Roman"/>
+          <w:color w:val="000000"/>
+          <w:szCs w:val="24"/>
+        </w:rPr>
+        <w:t xml:space="preserve">, </w:t>
+      </w:r>
+      <w:r>
+        <w:rPr>
+          <w:rFonts w:cs="Times New Roman"/>
+          <w:i/>
+          <w:iCs/>
+          <w:color w:val="000000"/>
+          <w:szCs w:val="24"/>
+        </w:rPr>
+        <w:t>1</w:t>
+      </w:r>
+      <w:r>
+        <w:rPr>
+          <w:rFonts w:cs="Times New Roman"/>
+          <w:color w:val="000000"/>
+          <w:szCs w:val="24"/>
+        </w:rPr>
+        <w:t xml:space="preserve">(1). </w:t>
+      </w:r>
+      <w:proofErr w:type="spellStart"/>
+      <w:r>
+        <w:rPr>
+          <w:rFonts w:cs="Times New Roman"/>
+          <w:color w:val="000000"/>
+          <w:szCs w:val="24"/>
+        </w:rPr>
+        <w:t>Retrieved</w:t>
+      </w:r>
+      <w:proofErr w:type="spellEnd"/>
+      <w:r>
+        <w:rPr>
+          <w:rFonts w:cs="Times New Roman"/>
+          <w:color w:val="000000"/>
+          <w:szCs w:val="24"/>
+        </w:rPr>
+        <w:t xml:space="preserve"> from https://eleed.campussource.de/archive/1/78/index_html</w:t>
+      </w:r>
+    </w:p>
+    <w:p>
+      <w:pPr>
+        <w:widowControl w:val="0"/>
+        <w:autoSpaceDE w:val="0"/>
+        <w:autoSpaceDN w:val="0"/>
+        <w:adjustRightInd w:val="0"/>
+        <w:rPr>
+          <w:rFonts w:cs="Times New Roman"/>
+          <w:color w:val="000000"/>
+          <w:szCs w:val="24"/>
+        </w:rPr>
+      </w:pPr>
+      <w:r>
+        <w:rPr>
+          <w:rFonts w:cs="Times New Roman"/>
+          <w:color w:val="000000"/>
+          <w:szCs w:val="24"/>
+        </w:rPr>
+        <w:t xml:space="preserve">de Jong, N., </w:t>
+      </w:r>
+      <w:proofErr w:type="spellStart"/>
+      <w:r>
+        <w:rPr>
+          <w:rFonts w:cs="Times New Roman"/>
+          <w:color w:val="000000"/>
+          <w:szCs w:val="24"/>
+        </w:rPr>
+        <w:t>Verstegen</w:t>
+      </w:r>
+      <w:proofErr w:type="spellEnd"/>
+      <w:r>
+        <w:rPr>
+          <w:rFonts w:cs="Times New Roman"/>
+          <w:color w:val="000000"/>
+          <w:szCs w:val="24"/>
+        </w:rPr>
+        <w:t xml:space="preserve">, D. M. L., Tan, F. E. S., &amp; O’Connor, S. J. (2013). A </w:t>
+      </w:r>
+      <w:proofErr w:type="spellStart"/>
+      <w:r>
+        <w:rPr>
+          <w:rFonts w:cs="Times New Roman"/>
+          <w:color w:val="000000"/>
+          <w:szCs w:val="24"/>
+        </w:rPr>
+        <w:t>comparison</w:t>
+      </w:r>
+      <w:proofErr w:type="spellEnd"/>
+      <w:r>
+        <w:rPr>
+          <w:rFonts w:cs="Times New Roman"/>
+          <w:color w:val="000000"/>
+          <w:szCs w:val="24"/>
+        </w:rPr>
+        <w:t xml:space="preserve"> </w:t>
+      </w:r>
+      <w:proofErr w:type="spellStart"/>
+      <w:r>
+        <w:rPr>
+          <w:rFonts w:cs="Times New Roman"/>
+          <w:color w:val="000000"/>
+          <w:szCs w:val="24"/>
+        </w:rPr>
+        <w:t>of</w:t>
+      </w:r>
+      <w:proofErr w:type="spellEnd"/>
+      <w:r>
+        <w:rPr>
+          <w:rFonts w:cs="Times New Roman"/>
+          <w:color w:val="000000"/>
+          <w:szCs w:val="24"/>
+        </w:rPr>
+        <w:t xml:space="preserve"> </w:t>
+      </w:r>
+      <w:proofErr w:type="spellStart"/>
+      <w:r>
+        <w:rPr>
+          <w:rFonts w:cs="Times New Roman"/>
+          <w:color w:val="000000"/>
+          <w:szCs w:val="24"/>
+        </w:rPr>
+        <w:t>classroom</w:t>
+      </w:r>
+      <w:proofErr w:type="spellEnd"/>
+      <w:r>
+        <w:rPr>
+          <w:rFonts w:cs="Times New Roman"/>
+          <w:color w:val="000000"/>
+          <w:szCs w:val="24"/>
+        </w:rPr>
+        <w:t xml:space="preserve"> and online </w:t>
+      </w:r>
+      <w:proofErr w:type="spellStart"/>
+      <w:r>
+        <w:rPr>
+          <w:rFonts w:cs="Times New Roman"/>
+          <w:color w:val="000000"/>
+          <w:szCs w:val="24"/>
+        </w:rPr>
+        <w:t>asynchronous</w:t>
+      </w:r>
+      <w:proofErr w:type="spellEnd"/>
+      <w:r>
+        <w:rPr>
+          <w:rFonts w:cs="Times New Roman"/>
+          <w:color w:val="000000"/>
+          <w:szCs w:val="24"/>
+        </w:rPr>
+        <w:t xml:space="preserve"> problem-</w:t>
+      </w:r>
+      <w:proofErr w:type="spellStart"/>
+      <w:r>
+        <w:rPr>
+          <w:rFonts w:cs="Times New Roman"/>
+          <w:color w:val="000000"/>
+          <w:szCs w:val="24"/>
+        </w:rPr>
+        <w:t>based</w:t>
+      </w:r>
+      <w:proofErr w:type="spellEnd"/>
+      <w:r>
+        <w:rPr>
+          <w:rFonts w:cs="Times New Roman"/>
+          <w:color w:val="000000"/>
+          <w:szCs w:val="24"/>
+        </w:rPr>
+        <w:t xml:space="preserve"> learning for students </w:t>
+      </w:r>
+      <w:proofErr w:type="spellStart"/>
+      <w:r>
+        <w:rPr>
+          <w:rFonts w:cs="Times New Roman"/>
+          <w:color w:val="000000"/>
+          <w:szCs w:val="24"/>
+        </w:rPr>
+        <w:t>undertaking</w:t>
+      </w:r>
+      <w:proofErr w:type="spellEnd"/>
+      <w:r>
+        <w:rPr>
+          <w:rFonts w:cs="Times New Roman"/>
+          <w:color w:val="000000"/>
+          <w:szCs w:val="24"/>
+        </w:rPr>
+        <w:t xml:space="preserve"> </w:t>
+      </w:r>
+      <w:proofErr w:type="spellStart"/>
+      <w:r>
+        <w:rPr>
+          <w:rFonts w:cs="Times New Roman"/>
+          <w:color w:val="000000"/>
+          <w:szCs w:val="24"/>
+        </w:rPr>
+        <w:t>statistics</w:t>
+      </w:r>
+      <w:proofErr w:type="spellEnd"/>
+      <w:r>
+        <w:rPr>
+          <w:rFonts w:cs="Times New Roman"/>
+          <w:color w:val="000000"/>
+          <w:szCs w:val="24"/>
+        </w:rPr>
+        <w:t xml:space="preserve"> </w:t>
+      </w:r>
+      <w:proofErr w:type="spellStart"/>
+      <w:r>
+        <w:rPr>
+          <w:rFonts w:cs="Times New Roman"/>
+          <w:color w:val="000000"/>
+          <w:szCs w:val="24"/>
+        </w:rPr>
+        <w:t>training</w:t>
+      </w:r>
+      <w:proofErr w:type="spellEnd"/>
+      <w:r>
+        <w:rPr>
+          <w:rFonts w:cs="Times New Roman"/>
+          <w:color w:val="000000"/>
+          <w:szCs w:val="24"/>
+        </w:rPr>
+        <w:t xml:space="preserve"> as part </w:t>
+      </w:r>
+      <w:proofErr w:type="spellStart"/>
+      <w:r>
+        <w:rPr>
+          <w:rFonts w:cs="Times New Roman"/>
+          <w:color w:val="000000"/>
+          <w:szCs w:val="24"/>
+        </w:rPr>
+        <w:t>of</w:t>
+      </w:r>
+      <w:proofErr w:type="spellEnd"/>
+      <w:r>
+        <w:rPr>
+          <w:rFonts w:cs="Times New Roman"/>
+          <w:color w:val="000000"/>
+          <w:szCs w:val="24"/>
+        </w:rPr>
+        <w:t xml:space="preserve"> a Public Health Masters </w:t>
+      </w:r>
+      <w:proofErr w:type="spellStart"/>
+      <w:r>
+        <w:rPr>
+          <w:rFonts w:cs="Times New Roman"/>
+          <w:color w:val="000000"/>
+          <w:szCs w:val="24"/>
+        </w:rPr>
+        <w:t>degree</w:t>
+      </w:r>
+      <w:proofErr w:type="spellEnd"/>
+      <w:r>
+        <w:rPr>
+          <w:rFonts w:cs="Times New Roman"/>
+          <w:color w:val="000000"/>
+          <w:szCs w:val="24"/>
+        </w:rPr>
+        <w:t xml:space="preserve">. </w:t>
+      </w:r>
+      <w:proofErr w:type="spellStart"/>
+      <w:r>
+        <w:rPr>
+          <w:rFonts w:cs="Times New Roman"/>
+          <w:i/>
+          <w:iCs/>
+          <w:color w:val="000000"/>
+          <w:szCs w:val="24"/>
+        </w:rPr>
+        <w:t>Advances</w:t>
+      </w:r>
+      <w:proofErr w:type="spellEnd"/>
+      <w:r>
+        <w:rPr>
+          <w:rFonts w:cs="Times New Roman"/>
+          <w:i/>
+          <w:iCs/>
+          <w:color w:val="000000"/>
+          <w:szCs w:val="24"/>
+        </w:rPr>
+        <w:t xml:space="preserve"> in Health Sciences </w:t>
+      </w:r>
+      <w:proofErr w:type="spellStart"/>
+      <w:r>
+        <w:rPr>
+          <w:rFonts w:cs="Times New Roman"/>
+          <w:i/>
+          <w:iCs/>
+          <w:color w:val="000000"/>
+          <w:szCs w:val="24"/>
+        </w:rPr>
+        <w:t>Education</w:t>
+      </w:r>
+      <w:proofErr w:type="spellEnd"/>
+      <w:r>
+        <w:rPr>
+          <w:rFonts w:cs="Times New Roman"/>
+          <w:i/>
+          <w:iCs/>
+          <w:color w:val="000000"/>
+          <w:szCs w:val="24"/>
+        </w:rPr>
+        <w:t xml:space="preserve">: </w:t>
+      </w:r>
+      <w:proofErr w:type="spellStart"/>
+      <w:r>
+        <w:rPr>
+          <w:rFonts w:cs="Times New Roman"/>
+          <w:i/>
+          <w:iCs/>
+          <w:color w:val="000000"/>
+          <w:szCs w:val="24"/>
+        </w:rPr>
+        <w:t>Theory</w:t>
+      </w:r>
+      <w:proofErr w:type="spellEnd"/>
+      <w:r>
+        <w:rPr>
+          <w:rFonts w:cs="Times New Roman"/>
+          <w:i/>
+          <w:iCs/>
+          <w:color w:val="000000"/>
+          <w:szCs w:val="24"/>
+        </w:rPr>
+        <w:t xml:space="preserve"> and </w:t>
+      </w:r>
+      <w:proofErr w:type="spellStart"/>
+      <w:r>
+        <w:rPr>
+          <w:rFonts w:cs="Times New Roman"/>
+          <w:i/>
+          <w:iCs/>
+          <w:color w:val="000000"/>
+          <w:szCs w:val="24"/>
+        </w:rPr>
+        <w:t>Practice</w:t>
+      </w:r>
+      <w:proofErr w:type="spellEnd"/>
+      <w:r>
+        <w:rPr>
+          <w:rFonts w:cs="Times New Roman"/>
+          <w:color w:val="000000"/>
+          <w:szCs w:val="24"/>
+        </w:rPr>
+        <w:t xml:space="preserve">, </w:t>
+      </w:r>
+      <w:r>
+        <w:rPr>
+          <w:rFonts w:cs="Times New Roman"/>
+          <w:i/>
+          <w:iCs/>
+          <w:color w:val="000000"/>
+          <w:szCs w:val="24"/>
+        </w:rPr>
+        <w:t>18</w:t>
+      </w:r>
+      <w:r>
+        <w:rPr>
+          <w:rFonts w:cs="Times New Roman"/>
+          <w:color w:val="000000"/>
+          <w:szCs w:val="24"/>
+        </w:rPr>
+        <w:t>(2), 245–264. https://doi.org/10.1007/s10459-012-9368-x</w:t>
+      </w:r>
+    </w:p>
+    <w:p>
+      <w:pPr>
+        <w:widowControl w:val="0"/>
+        <w:autoSpaceDE w:val="0"/>
+        <w:autoSpaceDN w:val="0"/>
+        <w:adjustRightInd w:val="0"/>
+        <w:rPr>
+          <w:rFonts w:cs="Times New Roman"/>
+          <w:color w:val="000000"/>
+          <w:szCs w:val="24"/>
+        </w:rPr>
+      </w:pPr>
+      <w:r>
+        <w:rPr>
+          <w:rFonts w:cs="Times New Roman"/>
+          <w:color w:val="000000"/>
+          <w:szCs w:val="24"/>
+        </w:rPr>
+        <w:t xml:space="preserve">Engeström, Y. (1987). </w:t>
+      </w:r>
+      <w:r>
+        <w:rPr>
+          <w:rFonts w:cs="Times New Roman"/>
+          <w:i/>
+          <w:iCs/>
+          <w:color w:val="000000"/>
+          <w:szCs w:val="24"/>
+        </w:rPr>
+        <w:t xml:space="preserve">Learning by </w:t>
+      </w:r>
+      <w:proofErr w:type="spellStart"/>
+      <w:r>
+        <w:rPr>
+          <w:rFonts w:cs="Times New Roman"/>
+          <w:i/>
+          <w:iCs/>
+          <w:color w:val="000000"/>
+          <w:szCs w:val="24"/>
+        </w:rPr>
+        <w:t>expanding</w:t>
+      </w:r>
+      <w:proofErr w:type="spellEnd"/>
+      <w:r>
+        <w:rPr>
+          <w:rFonts w:cs="Times New Roman"/>
+          <w:i/>
+          <w:iCs/>
+          <w:color w:val="000000"/>
+          <w:szCs w:val="24"/>
+        </w:rPr>
+        <w:t xml:space="preserve">: An </w:t>
+      </w:r>
+      <w:proofErr w:type="spellStart"/>
+      <w:r>
+        <w:rPr>
+          <w:rFonts w:cs="Times New Roman"/>
+          <w:i/>
+          <w:iCs/>
+          <w:color w:val="000000"/>
+          <w:szCs w:val="24"/>
+        </w:rPr>
+        <w:t>activity-theoretical</w:t>
+      </w:r>
+      <w:proofErr w:type="spellEnd"/>
+      <w:r>
+        <w:rPr>
+          <w:rFonts w:cs="Times New Roman"/>
+          <w:i/>
+          <w:iCs/>
+          <w:color w:val="000000"/>
+          <w:szCs w:val="24"/>
+        </w:rPr>
+        <w:t xml:space="preserve"> approach </w:t>
+      </w:r>
+      <w:proofErr w:type="spellStart"/>
+      <w:r>
+        <w:rPr>
+          <w:rFonts w:cs="Times New Roman"/>
+          <w:i/>
+          <w:iCs/>
+          <w:color w:val="000000"/>
+          <w:szCs w:val="24"/>
+        </w:rPr>
+        <w:t>to</w:t>
+      </w:r>
+      <w:proofErr w:type="spellEnd"/>
+      <w:r>
+        <w:rPr>
+          <w:rFonts w:cs="Times New Roman"/>
+          <w:i/>
+          <w:iCs/>
+          <w:color w:val="000000"/>
+          <w:szCs w:val="24"/>
+        </w:rPr>
+        <w:t xml:space="preserve"> </w:t>
+      </w:r>
+      <w:proofErr w:type="spellStart"/>
+      <w:r>
+        <w:rPr>
+          <w:rFonts w:cs="Times New Roman"/>
+          <w:i/>
+          <w:iCs/>
+          <w:color w:val="000000"/>
+          <w:szCs w:val="24"/>
+        </w:rPr>
+        <w:t>developmental</w:t>
+      </w:r>
+      <w:proofErr w:type="spellEnd"/>
+      <w:r>
+        <w:rPr>
+          <w:rFonts w:cs="Times New Roman"/>
+          <w:i/>
+          <w:iCs/>
+          <w:color w:val="000000"/>
+          <w:szCs w:val="24"/>
+        </w:rPr>
+        <w:t xml:space="preserve"> research</w:t>
+      </w:r>
+      <w:r>
+        <w:rPr>
+          <w:rFonts w:cs="Times New Roman"/>
+          <w:color w:val="000000"/>
+          <w:szCs w:val="24"/>
+        </w:rPr>
+        <w:t>. p. 78.</w:t>
+      </w:r>
+    </w:p>
+    <w:p>
+      <w:pPr>
+        <w:widowControl w:val="0"/>
+        <w:autoSpaceDE w:val="0"/>
+        <w:autoSpaceDN w:val="0"/>
+        <w:adjustRightInd w:val="0"/>
+        <w:rPr>
+          <w:rFonts w:cs="Times New Roman"/>
+          <w:color w:val="000000"/>
+          <w:szCs w:val="24"/>
+        </w:rPr>
+      </w:pPr>
+      <w:proofErr w:type="spellStart"/>
+      <w:r>
+        <w:rPr>
+          <w:rFonts w:cs="Times New Roman"/>
+          <w:color w:val="000000"/>
+          <w:szCs w:val="24"/>
+        </w:rPr>
+        <w:t>European</w:t>
+      </w:r>
+      <w:proofErr w:type="spellEnd"/>
+      <w:r>
+        <w:rPr>
+          <w:rFonts w:cs="Times New Roman"/>
+          <w:color w:val="000000"/>
+          <w:szCs w:val="24"/>
+        </w:rPr>
+        <w:t xml:space="preserve"> Union </w:t>
+      </w:r>
+      <w:proofErr w:type="spellStart"/>
+      <w:r>
+        <w:rPr>
+          <w:rFonts w:cs="Times New Roman"/>
+          <w:color w:val="000000"/>
+          <w:szCs w:val="24"/>
+        </w:rPr>
+        <w:t>Reference</w:t>
+      </w:r>
+      <w:proofErr w:type="spellEnd"/>
+      <w:r>
+        <w:rPr>
+          <w:rFonts w:cs="Times New Roman"/>
+          <w:color w:val="000000"/>
+          <w:szCs w:val="24"/>
+        </w:rPr>
+        <w:t xml:space="preserve"> Laboratories. (2001). </w:t>
+      </w:r>
+      <w:r>
+        <w:rPr>
+          <w:rFonts w:cs="Times New Roman"/>
+          <w:i/>
+          <w:iCs/>
+          <w:color w:val="000000"/>
+          <w:szCs w:val="24"/>
+        </w:rPr>
+        <w:t xml:space="preserve">eLearning : Designing </w:t>
+      </w:r>
+      <w:proofErr w:type="spellStart"/>
+      <w:r>
+        <w:rPr>
+          <w:rFonts w:cs="Times New Roman"/>
+          <w:i/>
+          <w:iCs/>
+          <w:color w:val="000000"/>
+          <w:szCs w:val="24"/>
+        </w:rPr>
+        <w:t>Tomorrow’s</w:t>
+      </w:r>
+      <w:proofErr w:type="spellEnd"/>
+      <w:r>
+        <w:rPr>
+          <w:rFonts w:cs="Times New Roman"/>
+          <w:i/>
+          <w:iCs/>
+          <w:color w:val="000000"/>
+          <w:szCs w:val="24"/>
+        </w:rPr>
+        <w:t xml:space="preserve"> </w:t>
+      </w:r>
+      <w:proofErr w:type="spellStart"/>
+      <w:r>
+        <w:rPr>
+          <w:rFonts w:cs="Times New Roman"/>
+          <w:i/>
+          <w:iCs/>
+          <w:color w:val="000000"/>
+          <w:szCs w:val="24"/>
+        </w:rPr>
+        <w:t>Education</w:t>
+      </w:r>
+      <w:proofErr w:type="spellEnd"/>
+      <w:r>
+        <w:rPr>
+          <w:rFonts w:cs="Times New Roman"/>
+          <w:i/>
+          <w:iCs/>
+          <w:color w:val="000000"/>
+          <w:szCs w:val="24"/>
+        </w:rPr>
+        <w:t xml:space="preserve"> An Interim </w:t>
+      </w:r>
+      <w:proofErr w:type="spellStart"/>
+      <w:r>
+        <w:rPr>
+          <w:rFonts w:cs="Times New Roman"/>
+          <w:i/>
+          <w:iCs/>
+          <w:color w:val="000000"/>
+          <w:szCs w:val="24"/>
+        </w:rPr>
+        <w:t>Report</w:t>
+      </w:r>
+      <w:proofErr w:type="spellEnd"/>
+      <w:r>
+        <w:rPr>
+          <w:rFonts w:cs="Times New Roman"/>
+          <w:color w:val="000000"/>
+          <w:szCs w:val="24"/>
+        </w:rPr>
+        <w:t xml:space="preserve">. International Co-operation </w:t>
+      </w:r>
+      <w:proofErr w:type="spellStart"/>
+      <w:r>
+        <w:rPr>
+          <w:rFonts w:cs="Times New Roman"/>
+          <w:color w:val="000000"/>
+          <w:szCs w:val="24"/>
+        </w:rPr>
+        <w:t>Europe</w:t>
+      </w:r>
+      <w:proofErr w:type="spellEnd"/>
+      <w:r>
+        <w:rPr>
+          <w:rFonts w:cs="Times New Roman"/>
+          <w:color w:val="000000"/>
+          <w:szCs w:val="24"/>
+        </w:rPr>
+        <w:t xml:space="preserve"> Ltd: Commission </w:t>
+      </w:r>
+      <w:proofErr w:type="spellStart"/>
+      <w:r>
+        <w:rPr>
+          <w:rFonts w:cs="Times New Roman"/>
+          <w:color w:val="000000"/>
+          <w:szCs w:val="24"/>
+        </w:rPr>
+        <w:t>Of</w:t>
+      </w:r>
+      <w:proofErr w:type="spellEnd"/>
+      <w:r>
+        <w:rPr>
+          <w:rFonts w:cs="Times New Roman"/>
+          <w:color w:val="000000"/>
+          <w:szCs w:val="24"/>
+        </w:rPr>
+        <w:t xml:space="preserve"> The </w:t>
+      </w:r>
+      <w:proofErr w:type="spellStart"/>
+      <w:r>
+        <w:rPr>
+          <w:rFonts w:cs="Times New Roman"/>
+          <w:color w:val="000000"/>
+          <w:szCs w:val="24"/>
+        </w:rPr>
+        <w:t>European</w:t>
+      </w:r>
+      <w:proofErr w:type="spellEnd"/>
+      <w:r>
+        <w:rPr>
+          <w:rFonts w:cs="Times New Roman"/>
+          <w:color w:val="000000"/>
+          <w:szCs w:val="24"/>
+        </w:rPr>
+        <w:t xml:space="preserve"> </w:t>
+      </w:r>
+      <w:proofErr w:type="spellStart"/>
+      <w:r>
+        <w:rPr>
+          <w:rFonts w:cs="Times New Roman"/>
+          <w:color w:val="000000"/>
+          <w:szCs w:val="24"/>
+        </w:rPr>
+        <w:t>Communities</w:t>
+      </w:r>
+      <w:proofErr w:type="spellEnd"/>
+      <w:r>
+        <w:rPr>
+          <w:rFonts w:cs="Times New Roman"/>
+          <w:color w:val="000000"/>
+          <w:szCs w:val="24"/>
+        </w:rPr>
+        <w:t xml:space="preserve">. </w:t>
+      </w:r>
+      <w:proofErr w:type="spellStart"/>
+      <w:r>
+        <w:rPr>
+          <w:rFonts w:cs="Times New Roman"/>
+          <w:color w:val="000000"/>
+          <w:szCs w:val="24"/>
+        </w:rPr>
+        <w:t>Retrieved</w:t>
+      </w:r>
+      <w:proofErr w:type="spellEnd"/>
+      <w:r>
+        <w:rPr>
+          <w:rFonts w:cs="Times New Roman"/>
+          <w:color w:val="000000"/>
+          <w:szCs w:val="24"/>
+        </w:rPr>
+        <w:t xml:space="preserve"> from goo.gl/nhn8QH</w:t>
+      </w:r>
+    </w:p>
+    <w:p>
+      <w:pPr>
+        <w:widowControl w:val="0"/>
+        <w:autoSpaceDE w:val="0"/>
+        <w:autoSpaceDN w:val="0"/>
+        <w:adjustRightInd w:val="0"/>
+        <w:rPr>
+          <w:rFonts w:cs="Times New Roman"/>
+          <w:color w:val="000000"/>
+          <w:szCs w:val="24"/>
+        </w:rPr>
+      </w:pPr>
+      <w:proofErr w:type="spellStart"/>
+      <w:r>
+        <w:rPr>
+          <w:rFonts w:cs="Times New Roman"/>
+          <w:color w:val="000000"/>
+          <w:szCs w:val="24"/>
+        </w:rPr>
+        <w:t>Kauchak</w:t>
+      </w:r>
+      <w:proofErr w:type="spellEnd"/>
+      <w:r>
+        <w:rPr>
+          <w:rFonts w:cs="Times New Roman"/>
+          <w:color w:val="000000"/>
+          <w:szCs w:val="24"/>
+        </w:rPr>
+        <w:t xml:space="preserve">, D. P., &amp; Eggen, P. D. (2011). </w:t>
+      </w:r>
+      <w:r>
+        <w:rPr>
+          <w:rFonts w:cs="Times New Roman"/>
+          <w:i/>
+          <w:iCs/>
+          <w:color w:val="000000"/>
+          <w:szCs w:val="24"/>
+        </w:rPr>
+        <w:t xml:space="preserve">Learning and </w:t>
+      </w:r>
+      <w:proofErr w:type="spellStart"/>
+      <w:r>
+        <w:rPr>
+          <w:rFonts w:cs="Times New Roman"/>
+          <w:i/>
+          <w:iCs/>
+          <w:color w:val="000000"/>
+          <w:szCs w:val="24"/>
+        </w:rPr>
+        <w:t>teaching</w:t>
+      </w:r>
+      <w:proofErr w:type="spellEnd"/>
+      <w:r>
+        <w:rPr>
+          <w:rFonts w:cs="Times New Roman"/>
+          <w:i/>
+          <w:iCs/>
+          <w:color w:val="000000"/>
+          <w:szCs w:val="24"/>
+        </w:rPr>
+        <w:t>: research-</w:t>
+      </w:r>
+      <w:proofErr w:type="spellStart"/>
+      <w:r>
+        <w:rPr>
+          <w:rFonts w:cs="Times New Roman"/>
+          <w:i/>
+          <w:iCs/>
+          <w:color w:val="000000"/>
+          <w:szCs w:val="24"/>
+        </w:rPr>
+        <w:t>based</w:t>
+      </w:r>
+      <w:proofErr w:type="spellEnd"/>
+      <w:r>
+        <w:rPr>
+          <w:rFonts w:cs="Times New Roman"/>
+          <w:i/>
+          <w:iCs/>
+          <w:color w:val="000000"/>
+          <w:szCs w:val="24"/>
+        </w:rPr>
+        <w:t xml:space="preserve"> </w:t>
+      </w:r>
+      <w:proofErr w:type="spellStart"/>
+      <w:r>
+        <w:rPr>
+          <w:rFonts w:cs="Times New Roman"/>
+          <w:i/>
+          <w:iCs/>
+          <w:color w:val="000000"/>
+          <w:szCs w:val="24"/>
+        </w:rPr>
+        <w:t>methods</w:t>
+      </w:r>
+      <w:proofErr w:type="spellEnd"/>
+      <w:r>
+        <w:rPr>
+          <w:rFonts w:cs="Times New Roman"/>
+          <w:color w:val="000000"/>
+          <w:szCs w:val="24"/>
+        </w:rPr>
+        <w:t>. Boston: Pearson.</w:t>
+      </w:r>
+    </w:p>
+    <w:p>
+      <w:pPr>
+        <w:widowControl w:val="0"/>
+        <w:autoSpaceDE w:val="0"/>
+        <w:autoSpaceDN w:val="0"/>
+        <w:adjustRightInd w:val="0"/>
+        <w:rPr>
+          <w:rFonts w:cs="Times New Roman"/>
+          <w:color w:val="000000"/>
+          <w:szCs w:val="24"/>
+        </w:rPr>
+      </w:pPr>
+      <w:r>
+        <w:rPr>
+          <w:rFonts w:cs="Times New Roman"/>
+          <w:color w:val="000000"/>
+          <w:szCs w:val="24"/>
+        </w:rPr>
+        <w:t xml:space="preserve">Khalil, M. K., &amp; </w:t>
+      </w:r>
+      <w:proofErr w:type="spellStart"/>
+      <w:r>
+        <w:rPr>
+          <w:rFonts w:cs="Times New Roman"/>
+          <w:color w:val="000000"/>
+          <w:szCs w:val="24"/>
+        </w:rPr>
+        <w:t>Elkhider</w:t>
+      </w:r>
+      <w:proofErr w:type="spellEnd"/>
+      <w:r>
+        <w:rPr>
+          <w:rFonts w:cs="Times New Roman"/>
+          <w:color w:val="000000"/>
+          <w:szCs w:val="24"/>
+        </w:rPr>
+        <w:t xml:space="preserve">, I. A. (2016). </w:t>
+      </w:r>
+      <w:proofErr w:type="spellStart"/>
+      <w:r>
+        <w:rPr>
+          <w:rFonts w:cs="Times New Roman"/>
+          <w:color w:val="000000"/>
+          <w:szCs w:val="24"/>
+        </w:rPr>
+        <w:t>Applying</w:t>
+      </w:r>
+      <w:proofErr w:type="spellEnd"/>
+      <w:r>
+        <w:rPr>
+          <w:rFonts w:cs="Times New Roman"/>
+          <w:color w:val="000000"/>
+          <w:szCs w:val="24"/>
+        </w:rPr>
+        <w:t xml:space="preserve"> learning </w:t>
+      </w:r>
+      <w:proofErr w:type="spellStart"/>
+      <w:r>
+        <w:rPr>
+          <w:rFonts w:cs="Times New Roman"/>
+          <w:color w:val="000000"/>
+          <w:szCs w:val="24"/>
+        </w:rPr>
+        <w:t>theories</w:t>
+      </w:r>
+      <w:proofErr w:type="spellEnd"/>
+      <w:r>
+        <w:rPr>
+          <w:rFonts w:cs="Times New Roman"/>
+          <w:color w:val="000000"/>
+          <w:szCs w:val="24"/>
+        </w:rPr>
+        <w:t xml:space="preserve"> and </w:t>
+      </w:r>
+      <w:proofErr w:type="spellStart"/>
+      <w:r>
+        <w:rPr>
+          <w:rFonts w:cs="Times New Roman"/>
+          <w:color w:val="000000"/>
+          <w:szCs w:val="24"/>
+        </w:rPr>
+        <w:t>instructional</w:t>
+      </w:r>
+      <w:proofErr w:type="spellEnd"/>
+      <w:r>
+        <w:rPr>
+          <w:rFonts w:cs="Times New Roman"/>
+          <w:color w:val="000000"/>
+          <w:szCs w:val="24"/>
+        </w:rPr>
+        <w:t xml:space="preserve"> design </w:t>
+      </w:r>
+      <w:proofErr w:type="spellStart"/>
+      <w:r>
+        <w:rPr>
+          <w:rFonts w:cs="Times New Roman"/>
+          <w:color w:val="000000"/>
+          <w:szCs w:val="24"/>
+        </w:rPr>
+        <w:t>models</w:t>
+      </w:r>
+      <w:proofErr w:type="spellEnd"/>
+      <w:r>
+        <w:rPr>
+          <w:rFonts w:cs="Times New Roman"/>
+          <w:color w:val="000000"/>
+          <w:szCs w:val="24"/>
+        </w:rPr>
+        <w:t xml:space="preserve"> for </w:t>
+      </w:r>
+      <w:proofErr w:type="spellStart"/>
+      <w:r>
+        <w:rPr>
+          <w:rFonts w:cs="Times New Roman"/>
+          <w:color w:val="000000"/>
+          <w:szCs w:val="24"/>
+        </w:rPr>
+        <w:t>effective</w:t>
+      </w:r>
+      <w:proofErr w:type="spellEnd"/>
+      <w:r>
+        <w:rPr>
+          <w:rFonts w:cs="Times New Roman"/>
+          <w:color w:val="000000"/>
+          <w:szCs w:val="24"/>
+        </w:rPr>
+        <w:t xml:space="preserve"> </w:t>
+      </w:r>
+      <w:proofErr w:type="spellStart"/>
+      <w:r>
+        <w:rPr>
+          <w:rFonts w:cs="Times New Roman"/>
+          <w:color w:val="000000"/>
+          <w:szCs w:val="24"/>
+        </w:rPr>
+        <w:t>instruction</w:t>
+      </w:r>
+      <w:proofErr w:type="spellEnd"/>
+      <w:r>
+        <w:rPr>
+          <w:rFonts w:cs="Times New Roman"/>
+          <w:color w:val="000000"/>
+          <w:szCs w:val="24"/>
+        </w:rPr>
+        <w:t xml:space="preserve"> | </w:t>
+      </w:r>
+      <w:proofErr w:type="spellStart"/>
+      <w:r>
+        <w:rPr>
+          <w:rFonts w:cs="Times New Roman"/>
+          <w:color w:val="000000"/>
+          <w:szCs w:val="24"/>
+        </w:rPr>
+        <w:t>Advances</w:t>
+      </w:r>
+      <w:proofErr w:type="spellEnd"/>
+      <w:r>
+        <w:rPr>
+          <w:rFonts w:cs="Times New Roman"/>
+          <w:color w:val="000000"/>
+          <w:szCs w:val="24"/>
+        </w:rPr>
+        <w:t xml:space="preserve"> in </w:t>
+      </w:r>
+      <w:proofErr w:type="spellStart"/>
+      <w:r>
+        <w:rPr>
+          <w:rFonts w:cs="Times New Roman"/>
+          <w:color w:val="000000"/>
+          <w:szCs w:val="24"/>
+        </w:rPr>
+        <w:t>Physiology</w:t>
+      </w:r>
+      <w:proofErr w:type="spellEnd"/>
+      <w:r>
+        <w:rPr>
+          <w:rFonts w:cs="Times New Roman"/>
+          <w:color w:val="000000"/>
+          <w:szCs w:val="24"/>
+        </w:rPr>
+        <w:t xml:space="preserve"> </w:t>
+      </w:r>
+      <w:proofErr w:type="spellStart"/>
+      <w:r>
+        <w:rPr>
+          <w:rFonts w:cs="Times New Roman"/>
+          <w:color w:val="000000"/>
+          <w:szCs w:val="24"/>
+        </w:rPr>
+        <w:t>Education</w:t>
+      </w:r>
+      <w:proofErr w:type="spellEnd"/>
+      <w:r>
+        <w:rPr>
+          <w:rFonts w:cs="Times New Roman"/>
+          <w:color w:val="000000"/>
+          <w:szCs w:val="24"/>
+        </w:rPr>
+        <w:t xml:space="preserve">. </w:t>
+      </w:r>
+      <w:proofErr w:type="spellStart"/>
+      <w:r>
+        <w:rPr>
+          <w:rFonts w:cs="Times New Roman"/>
+          <w:color w:val="000000"/>
+          <w:szCs w:val="24"/>
+        </w:rPr>
+        <w:t>Retrieved</w:t>
+      </w:r>
+      <w:proofErr w:type="spellEnd"/>
+      <w:r>
+        <w:rPr>
+          <w:rFonts w:cs="Times New Roman"/>
+          <w:color w:val="000000"/>
+          <w:szCs w:val="24"/>
+        </w:rPr>
+        <w:t xml:space="preserve"> from https</w:t>
+      </w:r>
+      <w:proofErr w:type="gramStart"/>
+      <w:r>
+        <w:rPr>
+          <w:rFonts w:cs="Times New Roman"/>
+          <w:color w:val="000000"/>
+          <w:szCs w:val="24"/>
+        </w:rPr>
+        <w:t>://</w:t>
+      </w:r>
+      <w:proofErr w:type="gramEnd"/>
+      <w:r>
+        <w:rPr>
+          <w:rFonts w:cs="Times New Roman"/>
+          <w:color w:val="000000"/>
+          <w:szCs w:val="24"/>
+        </w:rPr>
+        <w:t>www.physiology.org/doi/full/10.1152/advan.00138.2015?fbclid=IwAR2VUc3Gv25kiYfwDlXq6b567ZN4VFci6CP6cE5Y5EQw2yzmy5U5T-zGffU&amp;</w:t>
+      </w:r>
+    </w:p>
+    <w:p>
+      <w:pPr>
+        <w:widowControl w:val="0"/>
+        <w:autoSpaceDE w:val="0"/>
+        <w:autoSpaceDN w:val="0"/>
+        <w:adjustRightInd w:val="0"/>
+        <w:rPr>
+          <w:rFonts w:cs="Times New Roman"/>
+          <w:color w:val="000000"/>
+          <w:szCs w:val="24"/>
+        </w:rPr>
+      </w:pPr>
+      <w:proofErr w:type="spellStart"/>
+      <w:r>
+        <w:rPr>
+          <w:rFonts w:cs="Times New Roman"/>
+          <w:color w:val="000000"/>
+          <w:szCs w:val="24"/>
+        </w:rPr>
+        <w:t>Magliaro</w:t>
+      </w:r>
+      <w:proofErr w:type="spellEnd"/>
+      <w:r>
+        <w:rPr>
+          <w:rFonts w:cs="Times New Roman"/>
+          <w:color w:val="000000"/>
+          <w:szCs w:val="24"/>
+        </w:rPr>
+        <w:t xml:space="preserve">, S. G., </w:t>
+      </w:r>
+      <w:proofErr w:type="spellStart"/>
+      <w:r>
+        <w:rPr>
+          <w:rFonts w:cs="Times New Roman"/>
+          <w:color w:val="000000"/>
+          <w:szCs w:val="24"/>
+        </w:rPr>
+        <w:t>Lockee</w:t>
+      </w:r>
+      <w:proofErr w:type="spellEnd"/>
+      <w:r>
+        <w:rPr>
+          <w:rFonts w:cs="Times New Roman"/>
+          <w:color w:val="000000"/>
+          <w:szCs w:val="24"/>
+        </w:rPr>
+        <w:t xml:space="preserve">, B. B., &amp; Burton, J. K. (2005). </w:t>
+      </w:r>
+      <w:proofErr w:type="spellStart"/>
+      <w:r>
+        <w:rPr>
+          <w:rFonts w:cs="Times New Roman"/>
+          <w:color w:val="000000"/>
+          <w:szCs w:val="24"/>
+        </w:rPr>
+        <w:t>Direct</w:t>
+      </w:r>
+      <w:proofErr w:type="spellEnd"/>
+      <w:r>
+        <w:rPr>
+          <w:rFonts w:cs="Times New Roman"/>
+          <w:color w:val="000000"/>
+          <w:szCs w:val="24"/>
+        </w:rPr>
+        <w:t xml:space="preserve"> </w:t>
+      </w:r>
+      <w:proofErr w:type="spellStart"/>
+      <w:r>
+        <w:rPr>
+          <w:rFonts w:cs="Times New Roman"/>
+          <w:color w:val="000000"/>
+          <w:szCs w:val="24"/>
+        </w:rPr>
+        <w:t>instruction</w:t>
+      </w:r>
+      <w:proofErr w:type="spellEnd"/>
+      <w:r>
+        <w:rPr>
+          <w:rFonts w:cs="Times New Roman"/>
+          <w:color w:val="000000"/>
+          <w:szCs w:val="24"/>
+        </w:rPr>
+        <w:t xml:space="preserve"> </w:t>
+      </w:r>
+      <w:proofErr w:type="spellStart"/>
+      <w:r>
+        <w:rPr>
+          <w:rFonts w:cs="Times New Roman"/>
+          <w:color w:val="000000"/>
+          <w:szCs w:val="24"/>
+        </w:rPr>
+        <w:t>revisited</w:t>
+      </w:r>
+      <w:proofErr w:type="spellEnd"/>
+      <w:r>
+        <w:rPr>
+          <w:rFonts w:cs="Times New Roman"/>
+          <w:color w:val="000000"/>
+          <w:szCs w:val="24"/>
+        </w:rPr>
+        <w:t xml:space="preserve">: A </w:t>
+      </w:r>
+      <w:proofErr w:type="spellStart"/>
+      <w:r>
+        <w:rPr>
+          <w:rFonts w:cs="Times New Roman"/>
+          <w:color w:val="000000"/>
+          <w:szCs w:val="24"/>
+        </w:rPr>
+        <w:t>key</w:t>
+      </w:r>
+      <w:proofErr w:type="spellEnd"/>
+      <w:r>
+        <w:rPr>
+          <w:rFonts w:cs="Times New Roman"/>
+          <w:color w:val="000000"/>
+          <w:szCs w:val="24"/>
+        </w:rPr>
+        <w:t xml:space="preserve"> </w:t>
+      </w:r>
+      <w:proofErr w:type="spellStart"/>
+      <w:r>
+        <w:rPr>
+          <w:rFonts w:cs="Times New Roman"/>
+          <w:color w:val="000000"/>
+          <w:szCs w:val="24"/>
+        </w:rPr>
+        <w:t>model</w:t>
+      </w:r>
+      <w:proofErr w:type="spellEnd"/>
+      <w:r>
+        <w:rPr>
+          <w:rFonts w:cs="Times New Roman"/>
+          <w:color w:val="000000"/>
+          <w:szCs w:val="24"/>
+        </w:rPr>
+        <w:t xml:space="preserve"> for </w:t>
+      </w:r>
+      <w:proofErr w:type="spellStart"/>
+      <w:r>
+        <w:rPr>
+          <w:rFonts w:cs="Times New Roman"/>
+          <w:color w:val="000000"/>
+          <w:szCs w:val="24"/>
+        </w:rPr>
+        <w:t>instructional</w:t>
+      </w:r>
+      <w:proofErr w:type="spellEnd"/>
+      <w:r>
+        <w:rPr>
+          <w:rFonts w:cs="Times New Roman"/>
+          <w:color w:val="000000"/>
+          <w:szCs w:val="24"/>
+        </w:rPr>
+        <w:t xml:space="preserve"> </w:t>
+      </w:r>
+      <w:proofErr w:type="spellStart"/>
+      <w:r>
+        <w:rPr>
+          <w:rFonts w:cs="Times New Roman"/>
+          <w:color w:val="000000"/>
+          <w:szCs w:val="24"/>
+        </w:rPr>
+        <w:t>technology</w:t>
+      </w:r>
+      <w:proofErr w:type="spellEnd"/>
+      <w:r>
+        <w:rPr>
+          <w:rFonts w:cs="Times New Roman"/>
+          <w:color w:val="000000"/>
+          <w:szCs w:val="24"/>
+        </w:rPr>
+        <w:t xml:space="preserve">. </w:t>
+      </w:r>
+      <w:proofErr w:type="spellStart"/>
+      <w:r>
+        <w:rPr>
+          <w:rFonts w:cs="Times New Roman"/>
+          <w:i/>
+          <w:iCs/>
+          <w:color w:val="000000"/>
+          <w:szCs w:val="24"/>
+        </w:rPr>
+        <w:t>Educational</w:t>
+      </w:r>
+      <w:proofErr w:type="spellEnd"/>
+      <w:r>
+        <w:rPr>
+          <w:rFonts w:cs="Times New Roman"/>
+          <w:i/>
+          <w:iCs/>
+          <w:color w:val="000000"/>
+          <w:szCs w:val="24"/>
+        </w:rPr>
+        <w:t xml:space="preserve"> </w:t>
+      </w:r>
+      <w:proofErr w:type="spellStart"/>
+      <w:r>
+        <w:rPr>
+          <w:rFonts w:cs="Times New Roman"/>
+          <w:i/>
+          <w:iCs/>
+          <w:color w:val="000000"/>
+          <w:szCs w:val="24"/>
+        </w:rPr>
+        <w:t>Technology</w:t>
+      </w:r>
+      <w:proofErr w:type="spellEnd"/>
+      <w:r>
+        <w:rPr>
+          <w:rFonts w:cs="Times New Roman"/>
+          <w:i/>
+          <w:iCs/>
+          <w:color w:val="000000"/>
+          <w:szCs w:val="24"/>
+        </w:rPr>
+        <w:t xml:space="preserve"> Research and </w:t>
+      </w:r>
+      <w:proofErr w:type="spellStart"/>
+      <w:r>
+        <w:rPr>
+          <w:rFonts w:cs="Times New Roman"/>
+          <w:i/>
+          <w:iCs/>
+          <w:color w:val="000000"/>
+          <w:szCs w:val="24"/>
+        </w:rPr>
+        <w:t>Development</w:t>
+      </w:r>
+      <w:proofErr w:type="spellEnd"/>
+      <w:r>
+        <w:rPr>
+          <w:rFonts w:cs="Times New Roman"/>
+          <w:color w:val="000000"/>
+          <w:szCs w:val="24"/>
+        </w:rPr>
+        <w:t xml:space="preserve">, </w:t>
+      </w:r>
+      <w:r>
+        <w:rPr>
+          <w:rFonts w:cs="Times New Roman"/>
+          <w:i/>
+          <w:iCs/>
+          <w:color w:val="000000"/>
+          <w:szCs w:val="24"/>
+        </w:rPr>
+        <w:t>53</w:t>
+      </w:r>
+      <w:r>
+        <w:rPr>
+          <w:rFonts w:cs="Times New Roman"/>
+          <w:color w:val="000000"/>
+          <w:szCs w:val="24"/>
+        </w:rPr>
+        <w:t>(4), 41–55. https://doi.org/10.1007/BF02504684</w:t>
+      </w:r>
+    </w:p>
+    <w:p>
+      <w:pPr>
+        <w:widowControl w:val="0"/>
+        <w:autoSpaceDE w:val="0"/>
+        <w:autoSpaceDN w:val="0"/>
+        <w:adjustRightInd w:val="0"/>
+        <w:rPr>
+          <w:rFonts w:cs="Times New Roman"/>
+          <w:color w:val="000000"/>
+          <w:szCs w:val="24"/>
+        </w:rPr>
+      </w:pPr>
+      <w:r>
+        <w:rPr>
+          <w:rFonts w:cs="Times New Roman"/>
+          <w:color w:val="000000"/>
+          <w:szCs w:val="24"/>
+        </w:rPr>
+        <w:t xml:space="preserve">Mayes, T., &amp; de Freitas, S. (2004). Review </w:t>
+      </w:r>
+      <w:proofErr w:type="spellStart"/>
+      <w:r>
+        <w:rPr>
+          <w:rFonts w:cs="Times New Roman"/>
+          <w:color w:val="000000"/>
+          <w:szCs w:val="24"/>
+        </w:rPr>
+        <w:t>of</w:t>
+      </w:r>
+      <w:proofErr w:type="spellEnd"/>
+      <w:r>
+        <w:rPr>
+          <w:rFonts w:cs="Times New Roman"/>
+          <w:color w:val="000000"/>
+          <w:szCs w:val="24"/>
+        </w:rPr>
+        <w:t xml:space="preserve"> e-learning </w:t>
+      </w:r>
+      <w:proofErr w:type="spellStart"/>
+      <w:r>
+        <w:rPr>
+          <w:rFonts w:cs="Times New Roman"/>
+          <w:color w:val="000000"/>
+          <w:szCs w:val="24"/>
+        </w:rPr>
+        <w:t>theories</w:t>
+      </w:r>
+      <w:proofErr w:type="spellEnd"/>
+      <w:r>
+        <w:rPr>
+          <w:rFonts w:cs="Times New Roman"/>
+          <w:color w:val="000000"/>
+          <w:szCs w:val="24"/>
+        </w:rPr>
+        <w:t xml:space="preserve">, </w:t>
+      </w:r>
+      <w:proofErr w:type="spellStart"/>
+      <w:r>
+        <w:rPr>
+          <w:rFonts w:cs="Times New Roman"/>
+          <w:color w:val="000000"/>
+          <w:szCs w:val="24"/>
+        </w:rPr>
+        <w:t>frameworks</w:t>
+      </w:r>
+      <w:proofErr w:type="spellEnd"/>
+      <w:r>
+        <w:rPr>
+          <w:rFonts w:cs="Times New Roman"/>
+          <w:color w:val="000000"/>
+          <w:szCs w:val="24"/>
+        </w:rPr>
+        <w:t xml:space="preserve"> and </w:t>
+      </w:r>
+      <w:proofErr w:type="spellStart"/>
+      <w:r>
+        <w:rPr>
+          <w:rFonts w:cs="Times New Roman"/>
+          <w:color w:val="000000"/>
+          <w:szCs w:val="24"/>
+        </w:rPr>
+        <w:t>models</w:t>
+      </w:r>
+      <w:proofErr w:type="spellEnd"/>
+      <w:r>
+        <w:rPr>
+          <w:rFonts w:cs="Times New Roman"/>
+          <w:color w:val="000000"/>
+          <w:szCs w:val="24"/>
+        </w:rPr>
+        <w:t xml:space="preserve">. </w:t>
+      </w:r>
+      <w:proofErr w:type="spellStart"/>
+      <w:r>
+        <w:rPr>
+          <w:rFonts w:cs="Times New Roman"/>
+          <w:i/>
+          <w:iCs/>
+          <w:color w:val="000000"/>
+          <w:szCs w:val="24"/>
+        </w:rPr>
+        <w:t>JISC</w:t>
+      </w:r>
+      <w:proofErr w:type="spellEnd"/>
+      <w:r>
+        <w:rPr>
+          <w:rFonts w:cs="Times New Roman"/>
+          <w:i/>
+          <w:iCs/>
+          <w:color w:val="000000"/>
+          <w:szCs w:val="24"/>
+        </w:rPr>
+        <w:t xml:space="preserve"> E-Learning </w:t>
+      </w:r>
+      <w:proofErr w:type="spellStart"/>
+      <w:r>
+        <w:rPr>
+          <w:rFonts w:cs="Times New Roman"/>
+          <w:i/>
+          <w:iCs/>
+          <w:color w:val="000000"/>
+          <w:szCs w:val="24"/>
+        </w:rPr>
+        <w:t>Models</w:t>
+      </w:r>
+      <w:proofErr w:type="spellEnd"/>
+      <w:r>
+        <w:rPr>
+          <w:rFonts w:cs="Times New Roman"/>
+          <w:i/>
+          <w:iCs/>
+          <w:color w:val="000000"/>
+          <w:szCs w:val="24"/>
+        </w:rPr>
+        <w:t xml:space="preserve"> Desk </w:t>
+      </w:r>
+      <w:proofErr w:type="spellStart"/>
+      <w:r>
+        <w:rPr>
+          <w:rFonts w:cs="Times New Roman"/>
+          <w:i/>
+          <w:iCs/>
+          <w:color w:val="000000"/>
+          <w:szCs w:val="24"/>
+        </w:rPr>
+        <w:t>Study</w:t>
+      </w:r>
+      <w:proofErr w:type="spellEnd"/>
+      <w:r>
+        <w:rPr>
+          <w:rFonts w:cs="Times New Roman"/>
+          <w:color w:val="000000"/>
+          <w:szCs w:val="24"/>
+        </w:rPr>
+        <w:t>, (1).</w:t>
+      </w:r>
+    </w:p>
+    <w:p>
+      <w:pPr>
+        <w:widowControl w:val="0"/>
+        <w:autoSpaceDE w:val="0"/>
+        <w:autoSpaceDN w:val="0"/>
+        <w:adjustRightInd w:val="0"/>
+        <w:rPr>
+          <w:rFonts w:cs="Times New Roman"/>
+          <w:color w:val="000000"/>
+          <w:szCs w:val="24"/>
+        </w:rPr>
+      </w:pPr>
+      <w:proofErr w:type="spellStart"/>
+      <w:r>
+        <w:rPr>
+          <w:rFonts w:cs="Times New Roman"/>
+          <w:color w:val="000000"/>
+          <w:szCs w:val="24"/>
+        </w:rPr>
+        <w:t>Moraros</w:t>
+      </w:r>
+      <w:proofErr w:type="spellEnd"/>
+      <w:r>
+        <w:rPr>
+          <w:rFonts w:cs="Times New Roman"/>
+          <w:color w:val="000000"/>
+          <w:szCs w:val="24"/>
+        </w:rPr>
+        <w:t xml:space="preserve">, J., Islam, A., </w:t>
+      </w:r>
+      <w:proofErr w:type="spellStart"/>
+      <w:r>
+        <w:rPr>
+          <w:rFonts w:cs="Times New Roman"/>
+          <w:color w:val="000000"/>
+          <w:szCs w:val="24"/>
+        </w:rPr>
+        <w:t>Yu</w:t>
+      </w:r>
+      <w:proofErr w:type="spellEnd"/>
+      <w:r>
+        <w:rPr>
+          <w:rFonts w:cs="Times New Roman"/>
+          <w:color w:val="000000"/>
+          <w:szCs w:val="24"/>
+        </w:rPr>
+        <w:t xml:space="preserve">, S., </w:t>
+      </w:r>
+      <w:proofErr w:type="spellStart"/>
+      <w:r>
+        <w:rPr>
+          <w:rFonts w:cs="Times New Roman"/>
+          <w:color w:val="000000"/>
+          <w:szCs w:val="24"/>
+        </w:rPr>
+        <w:t>Banow</w:t>
+      </w:r>
+      <w:proofErr w:type="spellEnd"/>
+      <w:r>
+        <w:rPr>
+          <w:rFonts w:cs="Times New Roman"/>
+          <w:color w:val="000000"/>
+          <w:szCs w:val="24"/>
+        </w:rPr>
+        <w:t xml:space="preserve">, R., &amp; </w:t>
+      </w:r>
+      <w:proofErr w:type="spellStart"/>
+      <w:r>
+        <w:rPr>
+          <w:rFonts w:cs="Times New Roman"/>
+          <w:color w:val="000000"/>
+          <w:szCs w:val="24"/>
+        </w:rPr>
+        <w:t>Schindelka</w:t>
+      </w:r>
+      <w:proofErr w:type="spellEnd"/>
+      <w:r>
+        <w:rPr>
+          <w:rFonts w:cs="Times New Roman"/>
+          <w:color w:val="000000"/>
+          <w:szCs w:val="24"/>
+        </w:rPr>
+        <w:t xml:space="preserve">, B. (2015). </w:t>
+      </w:r>
+      <w:proofErr w:type="spellStart"/>
+      <w:r>
+        <w:rPr>
+          <w:rFonts w:cs="Times New Roman"/>
+          <w:color w:val="000000"/>
+          <w:szCs w:val="24"/>
+        </w:rPr>
+        <w:t>Flipping</w:t>
+      </w:r>
+      <w:proofErr w:type="spellEnd"/>
+      <w:r>
+        <w:rPr>
+          <w:rFonts w:cs="Times New Roman"/>
+          <w:color w:val="000000"/>
+          <w:szCs w:val="24"/>
+        </w:rPr>
+        <w:t xml:space="preserve"> for </w:t>
+      </w:r>
+      <w:proofErr w:type="spellStart"/>
+      <w:r>
+        <w:rPr>
+          <w:rFonts w:cs="Times New Roman"/>
+          <w:color w:val="000000"/>
+          <w:szCs w:val="24"/>
+        </w:rPr>
+        <w:t>success</w:t>
+      </w:r>
+      <w:proofErr w:type="spellEnd"/>
+      <w:r>
+        <w:rPr>
+          <w:rFonts w:cs="Times New Roman"/>
+          <w:color w:val="000000"/>
+          <w:szCs w:val="24"/>
+        </w:rPr>
+        <w:t xml:space="preserve">: </w:t>
+      </w:r>
+      <w:proofErr w:type="spellStart"/>
+      <w:r>
+        <w:rPr>
+          <w:rFonts w:cs="Times New Roman"/>
+          <w:color w:val="000000"/>
+          <w:szCs w:val="24"/>
+        </w:rPr>
+        <w:t>evaluating</w:t>
+      </w:r>
+      <w:proofErr w:type="spellEnd"/>
+      <w:r>
+        <w:rPr>
+          <w:rFonts w:cs="Times New Roman"/>
+          <w:color w:val="000000"/>
+          <w:szCs w:val="24"/>
+        </w:rPr>
+        <w:t xml:space="preserve"> the </w:t>
+      </w:r>
+      <w:proofErr w:type="spellStart"/>
+      <w:r>
+        <w:rPr>
+          <w:rFonts w:cs="Times New Roman"/>
+          <w:color w:val="000000"/>
+          <w:szCs w:val="24"/>
+        </w:rPr>
+        <w:t>effectiveness</w:t>
+      </w:r>
+      <w:proofErr w:type="spellEnd"/>
+      <w:r>
+        <w:rPr>
+          <w:rFonts w:cs="Times New Roman"/>
+          <w:color w:val="000000"/>
+          <w:szCs w:val="24"/>
+        </w:rPr>
+        <w:t xml:space="preserve"> </w:t>
+      </w:r>
+      <w:proofErr w:type="spellStart"/>
+      <w:r>
+        <w:rPr>
+          <w:rFonts w:cs="Times New Roman"/>
+          <w:color w:val="000000"/>
+          <w:szCs w:val="24"/>
+        </w:rPr>
+        <w:t>of</w:t>
+      </w:r>
+      <w:proofErr w:type="spellEnd"/>
+      <w:r>
+        <w:rPr>
+          <w:rFonts w:cs="Times New Roman"/>
+          <w:color w:val="000000"/>
+          <w:szCs w:val="24"/>
+        </w:rPr>
+        <w:t xml:space="preserve"> a </w:t>
+      </w:r>
+      <w:proofErr w:type="spellStart"/>
+      <w:r>
+        <w:rPr>
+          <w:rFonts w:cs="Times New Roman"/>
+          <w:color w:val="000000"/>
+          <w:szCs w:val="24"/>
+        </w:rPr>
+        <w:t>novel</w:t>
+      </w:r>
+      <w:proofErr w:type="spellEnd"/>
+      <w:r>
+        <w:rPr>
+          <w:rFonts w:cs="Times New Roman"/>
+          <w:color w:val="000000"/>
+          <w:szCs w:val="24"/>
+        </w:rPr>
+        <w:t xml:space="preserve"> </w:t>
+      </w:r>
+      <w:proofErr w:type="spellStart"/>
+      <w:r>
+        <w:rPr>
+          <w:rFonts w:cs="Times New Roman"/>
+          <w:color w:val="000000"/>
+          <w:szCs w:val="24"/>
+        </w:rPr>
+        <w:t>teaching</w:t>
+      </w:r>
+      <w:proofErr w:type="spellEnd"/>
+      <w:r>
+        <w:rPr>
+          <w:rFonts w:cs="Times New Roman"/>
+          <w:color w:val="000000"/>
+          <w:szCs w:val="24"/>
+        </w:rPr>
+        <w:t xml:space="preserve"> approach in a </w:t>
+      </w:r>
+      <w:proofErr w:type="spellStart"/>
+      <w:r>
+        <w:rPr>
+          <w:rFonts w:cs="Times New Roman"/>
+          <w:color w:val="000000"/>
+          <w:szCs w:val="24"/>
+        </w:rPr>
+        <w:t>graduate</w:t>
+      </w:r>
+      <w:proofErr w:type="spellEnd"/>
+      <w:r>
+        <w:rPr>
+          <w:rFonts w:cs="Times New Roman"/>
+          <w:color w:val="000000"/>
+          <w:szCs w:val="24"/>
+        </w:rPr>
+        <w:t xml:space="preserve"> </w:t>
+      </w:r>
+      <w:proofErr w:type="spellStart"/>
+      <w:r>
+        <w:rPr>
+          <w:rFonts w:cs="Times New Roman"/>
+          <w:color w:val="000000"/>
+          <w:szCs w:val="24"/>
+        </w:rPr>
+        <w:t>level</w:t>
+      </w:r>
+      <w:proofErr w:type="spellEnd"/>
+      <w:r>
+        <w:rPr>
+          <w:rFonts w:cs="Times New Roman"/>
+          <w:color w:val="000000"/>
+          <w:szCs w:val="24"/>
+        </w:rPr>
+        <w:t xml:space="preserve"> </w:t>
+      </w:r>
+      <w:proofErr w:type="spellStart"/>
+      <w:r>
+        <w:rPr>
+          <w:rFonts w:cs="Times New Roman"/>
+          <w:color w:val="000000"/>
+          <w:szCs w:val="24"/>
+        </w:rPr>
+        <w:t>setting</w:t>
+      </w:r>
+      <w:proofErr w:type="spellEnd"/>
+      <w:r>
+        <w:rPr>
+          <w:rFonts w:cs="Times New Roman"/>
+          <w:color w:val="000000"/>
+          <w:szCs w:val="24"/>
+        </w:rPr>
+        <w:t xml:space="preserve">. </w:t>
+      </w:r>
+      <w:r>
+        <w:rPr>
+          <w:rFonts w:cs="Times New Roman"/>
+          <w:i/>
+          <w:iCs/>
+          <w:color w:val="000000"/>
+          <w:szCs w:val="24"/>
+        </w:rPr>
+        <w:t xml:space="preserve">BMC Medical </w:t>
+      </w:r>
+      <w:proofErr w:type="spellStart"/>
+      <w:r>
+        <w:rPr>
+          <w:rFonts w:cs="Times New Roman"/>
+          <w:i/>
+          <w:iCs/>
+          <w:color w:val="000000"/>
+          <w:szCs w:val="24"/>
+        </w:rPr>
+        <w:t>Education</w:t>
+      </w:r>
+      <w:proofErr w:type="spellEnd"/>
+      <w:r>
+        <w:rPr>
+          <w:rFonts w:cs="Times New Roman"/>
+          <w:color w:val="000000"/>
+          <w:szCs w:val="24"/>
+        </w:rPr>
+        <w:t>,</w:t>
+      </w:r>
+      <w:proofErr w:type="gramStart"/>
+      <w:r>
+        <w:rPr>
+          <w:rFonts w:cs="Times New Roman"/>
+          <w:color w:val="000000"/>
+          <w:szCs w:val="24"/>
+        </w:rPr>
+        <w:t xml:space="preserve"> </w:t>
+      </w:r>
+      <w:r>
+        <w:rPr>
+          <w:rFonts w:cs="Times New Roman"/>
+          <w:i/>
+          <w:iCs/>
+          <w:color w:val="000000"/>
+          <w:szCs w:val="24"/>
+        </w:rPr>
+        <w:t>15</w:t>
+      </w:r>
+      <w:r>
+        <w:rPr>
+          <w:rFonts w:cs="Times New Roman"/>
+          <w:color w:val="000000"/>
+          <w:szCs w:val="24"/>
+        </w:rPr>
+        <w:t>.</w:t>
+      </w:r>
+      <w:proofErr w:type="gramEnd"/>
+      <w:r>
+        <w:rPr>
+          <w:rFonts w:cs="Times New Roman"/>
+          <w:color w:val="000000"/>
+          <w:szCs w:val="24"/>
+        </w:rPr>
+        <w:t xml:space="preserve"> https://doi.org/10.1186/s12909-015-0317-2</w:t>
+      </w:r>
+    </w:p>
+    <w:p>
+      <w:pPr>
+        <w:widowControl w:val="0"/>
+        <w:autoSpaceDE w:val="0"/>
+        <w:autoSpaceDN w:val="0"/>
+        <w:adjustRightInd w:val="0"/>
+        <w:rPr>
+          <w:rFonts w:cs="Times New Roman"/>
+          <w:color w:val="000000"/>
+          <w:szCs w:val="24"/>
+        </w:rPr>
+      </w:pPr>
+      <w:proofErr w:type="spellStart"/>
+      <w:r>
+        <w:rPr>
+          <w:rFonts w:cs="Times New Roman"/>
+          <w:color w:val="000000"/>
+          <w:szCs w:val="24"/>
+        </w:rPr>
+        <w:t>Pange</w:t>
+      </w:r>
+      <w:proofErr w:type="spellEnd"/>
+      <w:r>
+        <w:rPr>
+          <w:rFonts w:cs="Times New Roman"/>
+          <w:color w:val="000000"/>
+          <w:szCs w:val="24"/>
+        </w:rPr>
+        <w:t xml:space="preserve">, A., &amp; </w:t>
+      </w:r>
+      <w:proofErr w:type="spellStart"/>
+      <w:r>
+        <w:rPr>
+          <w:rFonts w:cs="Times New Roman"/>
+          <w:color w:val="000000"/>
+          <w:szCs w:val="24"/>
+        </w:rPr>
+        <w:t>Pange</w:t>
+      </w:r>
+      <w:proofErr w:type="spellEnd"/>
+      <w:r>
+        <w:rPr>
+          <w:rFonts w:cs="Times New Roman"/>
+          <w:color w:val="000000"/>
+          <w:szCs w:val="24"/>
+        </w:rPr>
+        <w:t xml:space="preserve">, J. (2011). Is E-learning </w:t>
+      </w:r>
+      <w:proofErr w:type="spellStart"/>
+      <w:r>
+        <w:rPr>
+          <w:rFonts w:cs="Times New Roman"/>
+          <w:color w:val="000000"/>
+          <w:szCs w:val="24"/>
+        </w:rPr>
+        <w:t>Based</w:t>
+      </w:r>
+      <w:proofErr w:type="spellEnd"/>
+      <w:r>
+        <w:rPr>
+          <w:rFonts w:cs="Times New Roman"/>
+          <w:color w:val="000000"/>
+          <w:szCs w:val="24"/>
+        </w:rPr>
+        <w:t xml:space="preserve"> On Learning </w:t>
+      </w:r>
+      <w:proofErr w:type="spellStart"/>
+      <w:r>
+        <w:rPr>
+          <w:rFonts w:cs="Times New Roman"/>
+          <w:color w:val="000000"/>
+          <w:szCs w:val="24"/>
+        </w:rPr>
+        <w:t>Theories</w:t>
+      </w:r>
+      <w:proofErr w:type="spellEnd"/>
+      <w:r>
+        <w:rPr>
+          <w:rFonts w:cs="Times New Roman"/>
+          <w:color w:val="000000"/>
+          <w:szCs w:val="24"/>
+        </w:rPr>
+        <w:t xml:space="preserve">? A </w:t>
+      </w:r>
+      <w:proofErr w:type="spellStart"/>
+      <w:r>
+        <w:rPr>
+          <w:rFonts w:cs="Times New Roman"/>
+          <w:color w:val="000000"/>
+          <w:szCs w:val="24"/>
+        </w:rPr>
+        <w:t>Literature</w:t>
+      </w:r>
+      <w:proofErr w:type="spellEnd"/>
+      <w:r>
+        <w:rPr>
+          <w:rFonts w:cs="Times New Roman"/>
+          <w:color w:val="000000"/>
+          <w:szCs w:val="24"/>
+        </w:rPr>
+        <w:t xml:space="preserve"> Review. </w:t>
+      </w:r>
+      <w:r>
+        <w:rPr>
+          <w:rFonts w:cs="Times New Roman"/>
+          <w:i/>
+          <w:iCs/>
+          <w:color w:val="000000"/>
+          <w:szCs w:val="24"/>
+        </w:rPr>
+        <w:t xml:space="preserve">World Academy </w:t>
+      </w:r>
+      <w:proofErr w:type="spellStart"/>
+      <w:r>
+        <w:rPr>
+          <w:rFonts w:cs="Times New Roman"/>
+          <w:i/>
+          <w:iCs/>
+          <w:color w:val="000000"/>
+          <w:szCs w:val="24"/>
+        </w:rPr>
+        <w:t>of</w:t>
+      </w:r>
+      <w:proofErr w:type="spellEnd"/>
+      <w:r>
+        <w:rPr>
+          <w:rFonts w:cs="Times New Roman"/>
+          <w:i/>
+          <w:iCs/>
+          <w:color w:val="000000"/>
+          <w:szCs w:val="24"/>
+        </w:rPr>
+        <w:t xml:space="preserve"> Science, </w:t>
+      </w:r>
+      <w:proofErr w:type="spellStart"/>
+      <w:r>
+        <w:rPr>
+          <w:rFonts w:cs="Times New Roman"/>
+          <w:i/>
+          <w:iCs/>
+          <w:color w:val="000000"/>
+          <w:szCs w:val="24"/>
+        </w:rPr>
+        <w:t>Engineering</w:t>
+      </w:r>
+      <w:proofErr w:type="spellEnd"/>
+      <w:r>
+        <w:rPr>
+          <w:rFonts w:cs="Times New Roman"/>
+          <w:i/>
+          <w:iCs/>
+          <w:color w:val="000000"/>
+          <w:szCs w:val="24"/>
+        </w:rPr>
+        <w:t xml:space="preserve"> &amp; </w:t>
+      </w:r>
+      <w:proofErr w:type="spellStart"/>
+      <w:r>
+        <w:rPr>
+          <w:rFonts w:cs="Times New Roman"/>
+          <w:i/>
+          <w:iCs/>
+          <w:color w:val="000000"/>
+          <w:szCs w:val="24"/>
+        </w:rPr>
+        <w:t>Technology</w:t>
+      </w:r>
+      <w:proofErr w:type="spellEnd"/>
+      <w:r>
+        <w:rPr>
+          <w:rFonts w:cs="Times New Roman"/>
+          <w:color w:val="000000"/>
+          <w:szCs w:val="24"/>
+        </w:rPr>
+        <w:t xml:space="preserve">, </w:t>
+      </w:r>
+      <w:r>
+        <w:rPr>
+          <w:rFonts w:cs="Times New Roman"/>
+          <w:i/>
+          <w:iCs/>
+          <w:color w:val="000000"/>
+          <w:szCs w:val="24"/>
+        </w:rPr>
+        <w:t>5</w:t>
+      </w:r>
+      <w:r>
+        <w:rPr>
+          <w:rFonts w:cs="Times New Roman"/>
+          <w:color w:val="000000"/>
+          <w:szCs w:val="24"/>
+        </w:rPr>
+        <w:t>(8).</w:t>
+      </w:r>
+    </w:p>
+    <w:p>
+      <w:pPr>
+        <w:widowControl w:val="0"/>
+        <w:autoSpaceDE w:val="0"/>
+        <w:autoSpaceDN w:val="0"/>
+        <w:adjustRightInd w:val="0"/>
+        <w:rPr>
+          <w:rFonts w:cs="Times New Roman"/>
+          <w:color w:val="000000"/>
+          <w:szCs w:val="24"/>
+        </w:rPr>
+      </w:pPr>
+      <w:proofErr w:type="spellStart"/>
+      <w:r>
+        <w:rPr>
+          <w:rFonts w:cs="Times New Roman"/>
+          <w:color w:val="000000"/>
+          <w:szCs w:val="24"/>
+        </w:rPr>
+        <w:t>Yeh</w:t>
+      </w:r>
+      <w:proofErr w:type="spellEnd"/>
+      <w:r>
+        <w:rPr>
+          <w:rFonts w:cs="Times New Roman"/>
+          <w:color w:val="000000"/>
+          <w:szCs w:val="24"/>
+        </w:rPr>
+        <w:t xml:space="preserve">, Y.-C. (2009). </w:t>
+      </w:r>
+      <w:proofErr w:type="spellStart"/>
+      <w:r>
+        <w:rPr>
+          <w:rFonts w:cs="Times New Roman"/>
+          <w:color w:val="000000"/>
+          <w:szCs w:val="24"/>
+        </w:rPr>
+        <w:t>Integrating</w:t>
+      </w:r>
+      <w:proofErr w:type="spellEnd"/>
+      <w:r>
+        <w:rPr>
+          <w:rFonts w:cs="Times New Roman"/>
+          <w:color w:val="000000"/>
+          <w:szCs w:val="24"/>
+        </w:rPr>
+        <w:t xml:space="preserve"> e-learning </w:t>
+      </w:r>
+      <w:proofErr w:type="spellStart"/>
+      <w:r>
+        <w:rPr>
+          <w:rFonts w:cs="Times New Roman"/>
+          <w:color w:val="000000"/>
+          <w:szCs w:val="24"/>
+        </w:rPr>
+        <w:t>into</w:t>
+      </w:r>
+      <w:proofErr w:type="spellEnd"/>
+      <w:r>
+        <w:rPr>
+          <w:rFonts w:cs="Times New Roman"/>
+          <w:color w:val="000000"/>
+          <w:szCs w:val="24"/>
+        </w:rPr>
+        <w:t xml:space="preserve"> the </w:t>
+      </w:r>
+      <w:proofErr w:type="spellStart"/>
+      <w:r>
+        <w:rPr>
+          <w:rFonts w:cs="Times New Roman"/>
+          <w:color w:val="000000"/>
+          <w:szCs w:val="24"/>
+        </w:rPr>
+        <w:t>Direct-instruction</w:t>
+      </w:r>
+      <w:proofErr w:type="spellEnd"/>
+      <w:r>
+        <w:rPr>
+          <w:rFonts w:cs="Times New Roman"/>
+          <w:color w:val="000000"/>
+          <w:szCs w:val="24"/>
+        </w:rPr>
+        <w:t xml:space="preserve"> </w:t>
+      </w:r>
+      <w:proofErr w:type="spellStart"/>
+      <w:r>
+        <w:rPr>
+          <w:rFonts w:cs="Times New Roman"/>
+          <w:color w:val="000000"/>
+          <w:szCs w:val="24"/>
+        </w:rPr>
+        <w:t>Model</w:t>
+      </w:r>
+      <w:proofErr w:type="spellEnd"/>
+      <w:r>
+        <w:rPr>
+          <w:rFonts w:cs="Times New Roman"/>
+          <w:color w:val="000000"/>
+          <w:szCs w:val="24"/>
+        </w:rPr>
+        <w:t xml:space="preserve"> </w:t>
+      </w:r>
+      <w:proofErr w:type="spellStart"/>
+      <w:r>
+        <w:rPr>
+          <w:rFonts w:cs="Times New Roman"/>
+          <w:color w:val="000000"/>
+          <w:szCs w:val="24"/>
+        </w:rPr>
+        <w:t>to</w:t>
+      </w:r>
+      <w:proofErr w:type="spellEnd"/>
+      <w:r>
+        <w:rPr>
+          <w:rFonts w:cs="Times New Roman"/>
+          <w:color w:val="000000"/>
+          <w:szCs w:val="24"/>
+        </w:rPr>
+        <w:t xml:space="preserve"> </w:t>
+      </w:r>
+      <w:proofErr w:type="spellStart"/>
+      <w:r>
+        <w:rPr>
+          <w:rFonts w:cs="Times New Roman"/>
+          <w:color w:val="000000"/>
+          <w:szCs w:val="24"/>
+        </w:rPr>
+        <w:t>enhance</w:t>
+      </w:r>
+      <w:proofErr w:type="spellEnd"/>
+      <w:r>
+        <w:rPr>
+          <w:rFonts w:cs="Times New Roman"/>
+          <w:color w:val="000000"/>
+          <w:szCs w:val="24"/>
+        </w:rPr>
+        <w:t xml:space="preserve"> the </w:t>
+      </w:r>
+      <w:proofErr w:type="spellStart"/>
+      <w:r>
+        <w:rPr>
+          <w:rFonts w:cs="Times New Roman"/>
+          <w:color w:val="000000"/>
+          <w:szCs w:val="24"/>
+        </w:rPr>
+        <w:t>effectiveness</w:t>
+      </w:r>
+      <w:proofErr w:type="spellEnd"/>
+      <w:r>
+        <w:rPr>
+          <w:rFonts w:cs="Times New Roman"/>
+          <w:color w:val="000000"/>
+          <w:szCs w:val="24"/>
+        </w:rPr>
+        <w:t xml:space="preserve"> </w:t>
+      </w:r>
+      <w:proofErr w:type="spellStart"/>
+      <w:r>
+        <w:rPr>
+          <w:rFonts w:cs="Times New Roman"/>
+          <w:color w:val="000000"/>
+          <w:szCs w:val="24"/>
+        </w:rPr>
+        <w:t>of</w:t>
+      </w:r>
+      <w:proofErr w:type="spellEnd"/>
+      <w:r>
+        <w:rPr>
+          <w:rFonts w:cs="Times New Roman"/>
+          <w:color w:val="000000"/>
+          <w:szCs w:val="24"/>
+        </w:rPr>
+        <w:t xml:space="preserve"> </w:t>
+      </w:r>
+      <w:proofErr w:type="spellStart"/>
+      <w:r>
+        <w:rPr>
+          <w:rFonts w:cs="Times New Roman"/>
+          <w:color w:val="000000"/>
+          <w:szCs w:val="24"/>
+        </w:rPr>
+        <w:t>critical-thinking</w:t>
+      </w:r>
+      <w:proofErr w:type="spellEnd"/>
+      <w:r>
+        <w:rPr>
+          <w:rFonts w:cs="Times New Roman"/>
+          <w:color w:val="000000"/>
+          <w:szCs w:val="24"/>
+        </w:rPr>
+        <w:t xml:space="preserve"> </w:t>
+      </w:r>
+      <w:proofErr w:type="spellStart"/>
+      <w:r>
+        <w:rPr>
+          <w:rFonts w:cs="Times New Roman"/>
+          <w:color w:val="000000"/>
+          <w:szCs w:val="24"/>
+        </w:rPr>
+        <w:t>instruction</w:t>
+      </w:r>
+      <w:proofErr w:type="spellEnd"/>
+      <w:r>
+        <w:rPr>
+          <w:rFonts w:cs="Times New Roman"/>
+          <w:color w:val="000000"/>
+          <w:szCs w:val="24"/>
+        </w:rPr>
+        <w:t xml:space="preserve">. </w:t>
+      </w:r>
+      <w:proofErr w:type="spellStart"/>
+      <w:r>
+        <w:rPr>
+          <w:rFonts w:cs="Times New Roman"/>
+          <w:i/>
+          <w:iCs/>
+          <w:color w:val="000000"/>
+          <w:szCs w:val="24"/>
+        </w:rPr>
+        <w:t>Instructional</w:t>
+      </w:r>
+      <w:proofErr w:type="spellEnd"/>
+      <w:r>
+        <w:rPr>
+          <w:rFonts w:cs="Times New Roman"/>
+          <w:i/>
+          <w:iCs/>
+          <w:color w:val="000000"/>
+          <w:szCs w:val="24"/>
+        </w:rPr>
+        <w:t xml:space="preserve"> Science</w:t>
+      </w:r>
+      <w:r>
+        <w:rPr>
+          <w:rFonts w:cs="Times New Roman"/>
+          <w:color w:val="000000"/>
+          <w:szCs w:val="24"/>
+        </w:rPr>
+        <w:t xml:space="preserve">, </w:t>
+      </w:r>
+      <w:r>
+        <w:rPr>
+          <w:rFonts w:cs="Times New Roman"/>
+          <w:i/>
+          <w:iCs/>
+          <w:color w:val="000000"/>
+          <w:szCs w:val="24"/>
+        </w:rPr>
+        <w:t>37</w:t>
+      </w:r>
+      <w:r>
+        <w:rPr>
+          <w:rFonts w:cs="Times New Roman"/>
+          <w:color w:val="000000"/>
+          <w:szCs w:val="24"/>
+        </w:rPr>
+        <w:t xml:space="preserve">(2), 185–203. </w:t>
+      </w:r>
+      <w:proofErr w:type="spellStart"/>
+      <w:r>
+        <w:rPr>
+          <w:rFonts w:cs="Times New Roman"/>
+          <w:color w:val="000000"/>
+          <w:szCs w:val="24"/>
+        </w:rPr>
+        <w:t>Retrieved</w:t>
+      </w:r>
+      <w:proofErr w:type="spellEnd"/>
+      <w:r>
+        <w:rPr>
+          <w:rFonts w:cs="Times New Roman"/>
+          <w:color w:val="000000"/>
+          <w:szCs w:val="24"/>
+        </w:rPr>
+        <w:t xml:space="preserve"> from goo.gl/Lo4tFB</w:t>
+      </w:r>
+    </w:p>
+    <w:p>
+      <w:pPr>
+        <w:spacing w:line="480" w:lineRule="auto"/>
         <w:rPr>
           <w:rFonts w:eastAsia="Times New Roman" w:cs="Times New Roman"/>
           <w:color w:val="222222"/>
           <w:shd w:val="clear" w:color="auto" w:fill="FFFFFF"/>
         </w:rPr>
-        <w:fldChar w:fldCharType="separate"/>
-      </w:r>
-      <w:proofErr w:type="spellStart"/>
-      <w:r>
-        <w:rPr>
-          <w:rFonts w:cs="Times New Roman"/>
-          <w:color w:val="000000"/>
-        </w:rPr>
-        <w:t>Automatic</w:t>
-      </w:r>
-      <w:proofErr w:type="spellEnd"/>
-      <w:r>
-        <w:rPr>
-          <w:rFonts w:cs="Times New Roman"/>
-          <w:color w:val="000000"/>
-        </w:rPr>
-        <w:t xml:space="preserve"> citation </w:t>
-      </w:r>
-      <w:proofErr w:type="spellStart"/>
-      <w:r>
-        <w:rPr>
-          <w:rFonts w:cs="Times New Roman"/>
-          <w:color w:val="000000"/>
-        </w:rPr>
-        <w:t>updates</w:t>
-      </w:r>
-      <w:proofErr w:type="spellEnd"/>
-      <w:r>
-        <w:rPr>
-          <w:rFonts w:cs="Times New Roman"/>
-          <w:color w:val="000000"/>
-        </w:rPr>
-        <w:t xml:space="preserve"> </w:t>
-      </w:r>
-      <w:proofErr w:type="spellStart"/>
-      <w:r>
-        <w:rPr>
-          <w:rFonts w:cs="Times New Roman"/>
-          <w:color w:val="000000"/>
-        </w:rPr>
-        <w:t>are</w:t>
-      </w:r>
-      <w:proofErr w:type="spellEnd"/>
-      <w:r>
-        <w:rPr>
-          <w:rFonts w:cs="Times New Roman"/>
-          <w:color w:val="000000"/>
-        </w:rPr>
-        <w:t xml:space="preserve"> </w:t>
-      </w:r>
-      <w:proofErr w:type="spellStart"/>
-      <w:r>
-        <w:rPr>
-          <w:rFonts w:cs="Times New Roman"/>
-          <w:color w:val="000000"/>
-        </w:rPr>
-        <w:t>disabled</w:t>
-      </w:r>
-      <w:proofErr w:type="spellEnd"/>
-      <w:r>
-        <w:rPr>
-          <w:rFonts w:cs="Times New Roman"/>
-          <w:color w:val="000000"/>
-        </w:rPr>
-        <w:t xml:space="preserve">. To </w:t>
-      </w:r>
-      <w:proofErr w:type="spellStart"/>
-      <w:r>
-        <w:rPr>
-          <w:rFonts w:cs="Times New Roman"/>
-          <w:color w:val="000000"/>
-        </w:rPr>
-        <w:t>see</w:t>
-      </w:r>
-      <w:proofErr w:type="spellEnd"/>
-      <w:r>
-        <w:rPr>
-          <w:rFonts w:cs="Times New Roman"/>
-          <w:color w:val="000000"/>
-        </w:rPr>
-        <w:t xml:space="preserve"> the </w:t>
-      </w:r>
-      <w:proofErr w:type="spellStart"/>
-      <w:r>
-        <w:rPr>
-          <w:rFonts w:cs="Times New Roman"/>
-          <w:color w:val="000000"/>
-        </w:rPr>
-        <w:t>bibliography</w:t>
-      </w:r>
-      <w:proofErr w:type="spellEnd"/>
-      <w:r>
-        <w:rPr>
-          <w:rFonts w:cs="Times New Roman"/>
-          <w:color w:val="000000"/>
-        </w:rPr>
-        <w:t xml:space="preserve">, </w:t>
-      </w:r>
-      <w:proofErr w:type="spellStart"/>
-      <w:r>
-        <w:rPr>
-          <w:rFonts w:cs="Times New Roman"/>
-          <w:color w:val="000000"/>
-        </w:rPr>
-        <w:t>click</w:t>
-      </w:r>
-      <w:proofErr w:type="spellEnd"/>
-      <w:r>
-        <w:rPr>
-          <w:rFonts w:cs="Times New Roman"/>
-          <w:color w:val="000000"/>
-        </w:rPr>
-        <w:t xml:space="preserve"> </w:t>
-      </w:r>
-      <w:proofErr w:type="spellStart"/>
-      <w:r>
-        <w:rPr>
-          <w:rFonts w:cs="Times New Roman"/>
-          <w:color w:val="000000"/>
-        </w:rPr>
-        <w:t>Refresh</w:t>
-      </w:r>
-      <w:proofErr w:type="spellEnd"/>
-      <w:r>
-        <w:rPr>
-          <w:rFonts w:cs="Times New Roman"/>
-          <w:color w:val="000000"/>
-        </w:rPr>
-        <w:t xml:space="preserve"> in the </w:t>
-      </w:r>
-      <w:proofErr w:type="spellStart"/>
-      <w:r>
-        <w:rPr>
-          <w:rFonts w:cs="Times New Roman"/>
-          <w:color w:val="000000"/>
-        </w:rPr>
-        <w:t>Zotero</w:t>
-      </w:r>
-      <w:proofErr w:type="spellEnd"/>
-      <w:r>
-        <w:rPr>
-          <w:rFonts w:cs="Times New Roman"/>
-          <w:color w:val="000000"/>
-        </w:rPr>
-        <w:t xml:space="preserve"> toolbar.</w:t>
-      </w:r>
+      </w:pPr>
       <w:r>
         <w:rPr>
           <w:rFonts w:eastAsia="Times New Roman" w:cs="Times New Roman"/>
@@ -15147,6 +18243,7 @@
         <w:docPartUnique/>
       </w:docPartObj>
     </w:sdtPr>
+    <w:sdtEndPr/>
     <w:sdtContent>
       <w:p>
         <w:pPr>
@@ -15169,6 +18266,7 @@
         <w:docPartUnique/>
       </w:docPartObj>
     </w:sdtPr>
+    <w:sdtEndPr/>
     <w:sdtContent>
       <w:p>
         <w:pPr>
@@ -15188,7 +18286,7 @@
           <w:rPr>
             <w:noProof/>
           </w:rPr>
-          <w:t>3</w:t>
+          <w:t>2</w:t>
         </w:r>
         <w:r>
           <w:fldChar w:fldCharType="end"/>
@@ -15209,6 +18307,7 @@
         <w:docPartUnique/>
       </w:docPartObj>
     </w:sdtPr>
+    <w:sdtEndPr/>
     <w:sdtContent>
       <w:p>
         <w:pPr>
@@ -22234,7 +25333,7 @@
 </file>
 
 <file path=customXml/itemProps1.xml><?xml version="1.0" encoding="utf-8"?>
-<ds:datastoreItem xmlns:ds="http://schemas.openxmlformats.org/officeDocument/2006/customXml" ds:itemID="{DD7A9541-9F5D-C948-8D9F-6D376AC1050F}">
+<ds:datastoreItem xmlns:ds="http://schemas.openxmlformats.org/officeDocument/2006/customXml" ds:itemID="{B0AB201C-DB6F-494E-BF18-2A2772D064F0}">
   <ds:schemaRefs>
     <ds:schemaRef ds:uri="http://schemas.openxmlformats.org/officeDocument/2006/bibliography"/>
   </ds:schemaRefs>

</xml_diff>